<commit_message>
fusionar los tres modelos y obtener ranking
</commit_message>
<xml_diff>
--- a/docs/Borrador-Inicial_TFG_MCR_19-mar_13_30.docx
+++ b/docs/Borrador-Inicial_TFG_MCR_19-mar_13_30.docx
@@ -8283,6 +8283,7 @@
     <w:p>
       <w:pPr>
         <w:spacing w:before="240" w:after="240"/>
+        <w:jc w:val="both"/>
       </w:pPr>
       <w:r>
         <w:rPr>
@@ -8296,7 +8297,19 @@
         <w:rPr>
           <w:rFonts w:ascii="Aptos" w:eastAsia="Aptos" w:hAnsi="Aptos" w:cs="Aptos"/>
         </w:rPr>
-        <w:t xml:space="preserve"> Existen valores atípicos que podrían afectar la clasificación. Se recomienda hacer una detección de anomalías (</w:t>
+        <w:t xml:space="preserve"> Existen valores atípicos que podrían afectar la clasificación</w:t>
+      </w:r>
+      <w:r>
+        <w:rPr>
+          <w:rFonts w:ascii="Aptos" w:eastAsia="Aptos" w:hAnsi="Aptos" w:cs="Aptos"/>
+        </w:rPr>
+        <w:t>. Convendría</w:t>
+      </w:r>
+      <w:r>
+        <w:rPr>
+          <w:rFonts w:ascii="Aptos" w:eastAsia="Aptos" w:hAnsi="Aptos" w:cs="Aptos"/>
+        </w:rPr>
+        <w:t xml:space="preserve"> hacer una detección de anomalías (</w:t>
       </w:r>
       <w:r>
         <w:rPr>
@@ -9784,431 +9797,1750 @@
     </w:p>
     <w:p>
       <w:pPr>
-        <w:pStyle w:val="Ttulo2"/>
+        <w:jc w:val="both"/>
+        <w:rPr>
+          <w:color w:val="4EA72E" w:themeColor="accent6"/>
+          <w:lang w:val="en-US"/>
+        </w:rPr>
+      </w:pPr>
+      <w:r>
+        <w:rPr>
+          <w:color w:val="4EA72E" w:themeColor="accent6"/>
+          <w:lang w:val="en-US"/>
+        </w:rPr>
+        <w:t xml:space="preserve">Feature engineering, cross </w:t>
+      </w:r>
+      <w:r>
+        <w:rPr>
+          <w:color w:val="4EA72E" w:themeColor="accent6"/>
+          <w:lang w:val="en-US"/>
+        </w:rPr>
+        <w:t>validation, hyperparameter</w:t>
+      </w:r>
+      <w:r>
+        <w:rPr>
+          <w:color w:val="4EA72E" w:themeColor="accent6"/>
+          <w:lang w:val="en-US"/>
+        </w:rPr>
+        <w:t xml:space="preserve"> tuning, …</w:t>
+      </w:r>
+    </w:p>
+    <w:p>
+      <w:pPr>
+        <w:jc w:val="both"/>
+        <w:rPr>
+          <w:color w:val="4EA72E" w:themeColor="accent6"/>
+        </w:rPr>
+      </w:pPr>
+      <w:r>
+        <w:rPr>
+          <w:color w:val="4EA72E" w:themeColor="accent6"/>
+          <w:u w:val="single"/>
+        </w:rPr>
+        <w:t xml:space="preserve">Herramientas para crear y </w:t>
+      </w:r>
+      <w:r>
+        <w:rPr>
+          <w:color w:val="4EA72E" w:themeColor="accent6"/>
+          <w:u w:val="single"/>
+        </w:rPr>
+        <w:t>afinar</w:t>
+      </w:r>
+      <w:r>
+        <w:rPr>
+          <w:color w:val="4EA72E" w:themeColor="accent6"/>
+          <w:u w:val="single"/>
+        </w:rPr>
+        <w:t xml:space="preserve"> modelos ML</w:t>
+      </w:r>
+      <w:r>
+        <w:rPr>
+          <w:color w:val="4EA72E" w:themeColor="accent6"/>
+        </w:rPr>
+        <w:t xml:space="preserve">: </w:t>
+      </w:r>
+      <w:r>
+        <w:rPr>
+          <w:b/>
+          <w:bCs/>
+          <w:color w:val="4EA72E" w:themeColor="accent6"/>
+        </w:rPr>
+        <w:t>NumPy</w:t>
+      </w:r>
+      <w:r>
+        <w:rPr>
+          <w:color w:val="4EA72E" w:themeColor="accent6"/>
+        </w:rPr>
+        <w:t xml:space="preserve"> (computaciones numéricas sobre arrays de datos), </w:t>
+      </w:r>
+      <w:r>
+        <w:rPr>
+          <w:b/>
+          <w:bCs/>
+          <w:color w:val="4EA72E" w:themeColor="accent6"/>
+        </w:rPr>
+        <w:t>Pandas</w:t>
+      </w:r>
+      <w:r>
+        <w:rPr>
+          <w:color w:val="4EA72E" w:themeColor="accent6"/>
+        </w:rPr>
+        <w:t xml:space="preserve"> (análisis de datos, </w:t>
+      </w:r>
+      <w:r>
+        <w:rPr>
+          <w:color w:val="4EA72E" w:themeColor="accent6"/>
+        </w:rPr>
+        <w:t>visualización, limpieza</w:t>
+      </w:r>
+      <w:r>
+        <w:rPr>
+          <w:color w:val="4EA72E" w:themeColor="accent6"/>
+        </w:rPr>
+        <w:t xml:space="preserve"> y preparación), </w:t>
+      </w:r>
+      <w:r>
+        <w:rPr>
+          <w:b/>
+          <w:bCs/>
+          <w:color w:val="4EA72E" w:themeColor="accent6"/>
+        </w:rPr>
+        <w:t>SciPy</w:t>
+      </w:r>
+      <w:r>
+        <w:rPr>
+          <w:color w:val="4EA72E" w:themeColor="accent6"/>
+        </w:rPr>
+        <w:t xml:space="preserve"> (cómputo para optimización, integración y </w:t>
+      </w:r>
+      <w:r>
+        <w:rPr>
+          <w:color w:val="4EA72E" w:themeColor="accent6"/>
+        </w:rPr>
+        <w:t>regresión</w:t>
+      </w:r>
+      <w:r>
+        <w:rPr>
+          <w:color w:val="4EA72E" w:themeColor="accent6"/>
+        </w:rPr>
+        <w:t xml:space="preserve"> linear)</w:t>
+      </w:r>
+      <w:r>
+        <w:rPr>
+          <w:color w:val="4EA72E" w:themeColor="accent6"/>
+        </w:rPr>
+        <w:t xml:space="preserve"> o </w:t>
+      </w:r>
+      <w:r>
+        <w:rPr>
+          <w:b/>
+          <w:bCs/>
+          <w:color w:val="4EA72E" w:themeColor="accent6"/>
+        </w:rPr>
+        <w:t>Scikit-lern</w:t>
+      </w:r>
+      <w:r>
+        <w:rPr>
+          <w:color w:val="4EA72E" w:themeColor="accent6"/>
+        </w:rPr>
+        <w:t xml:space="preserve"> (suite de </w:t>
+      </w:r>
+      <w:r>
+        <w:rPr>
+          <w:color w:val="4EA72E" w:themeColor="accent6"/>
+        </w:rPr>
+        <w:lastRenderedPageBreak/>
+        <w:t>clasificación, regresión, clustering y reducción de dimensionalidad</w:t>
+      </w:r>
+      <w:r>
+        <w:rPr>
+          <w:color w:val="4EA72E" w:themeColor="accent6"/>
+        </w:rPr>
+        <w:t>, está construido sobre Numpy, SciPy y MatplotLib</w:t>
+      </w:r>
+      <w:r>
+        <w:rPr>
+          <w:color w:val="4EA72E" w:themeColor="accent6"/>
+        </w:rPr>
+        <w:t>).</w:t>
+      </w:r>
+    </w:p>
+    <w:p>
+      <w:pPr>
+        <w:jc w:val="both"/>
+        <w:rPr>
+          <w:color w:val="4EA72E" w:themeColor="accent6"/>
+        </w:rPr>
+      </w:pPr>
+      <w:r>
+        <w:rPr>
+          <w:color w:val="4EA72E" w:themeColor="accent6"/>
+          <w:u w:val="single"/>
+        </w:rPr>
+        <w:t>Herramientas para diseñar, entrenar y probar modelos basados en redes neuronales</w:t>
+      </w:r>
+      <w:r>
+        <w:rPr>
+          <w:color w:val="4EA72E" w:themeColor="accent6"/>
+        </w:rPr>
+        <w:t xml:space="preserve">: </w:t>
+      </w:r>
+      <w:r>
+        <w:rPr>
+          <w:b/>
+          <w:bCs/>
+          <w:color w:val="4EA72E" w:themeColor="accent6"/>
+        </w:rPr>
+        <w:t>T</w:t>
+      </w:r>
+      <w:r>
+        <w:rPr>
+          <w:b/>
+          <w:bCs/>
+          <w:color w:val="4EA72E" w:themeColor="accent6"/>
+        </w:rPr>
+        <w:t>ensorFlo</w:t>
+      </w:r>
+      <w:r>
+        <w:rPr>
+          <w:b/>
+          <w:bCs/>
+          <w:color w:val="4EA72E" w:themeColor="accent6"/>
+        </w:rPr>
+        <w:t>w</w:t>
+      </w:r>
+      <w:r>
+        <w:rPr>
+          <w:color w:val="4EA72E" w:themeColor="accent6"/>
+        </w:rPr>
+        <w:t xml:space="preserve"> (</w:t>
+      </w:r>
+      <w:r>
+        <w:rPr>
+          <w:color w:val="4EA72E" w:themeColor="accent6"/>
+        </w:rPr>
+        <w:t>computación</w:t>
+      </w:r>
+      <w:r>
+        <w:rPr>
+          <w:color w:val="4EA72E" w:themeColor="accent6"/>
+        </w:rPr>
+        <w:t xml:space="preserve"> </w:t>
+      </w:r>
+      <w:r>
+        <w:rPr>
+          <w:color w:val="4EA72E" w:themeColor="accent6"/>
+        </w:rPr>
+        <w:t>numérica</w:t>
+      </w:r>
+      <w:r>
+        <w:rPr>
+          <w:color w:val="4EA72E" w:themeColor="accent6"/>
+        </w:rPr>
+        <w:t xml:space="preserve"> y modelos de gran escala), </w:t>
+      </w:r>
+      <w:r>
+        <w:rPr>
+          <w:b/>
+          <w:bCs/>
+          <w:color w:val="4EA72E" w:themeColor="accent6"/>
+        </w:rPr>
+        <w:t>Keras</w:t>
+      </w:r>
+      <w:r>
+        <w:rPr>
+          <w:color w:val="4EA72E" w:themeColor="accent6"/>
+        </w:rPr>
+        <w:t xml:space="preserve"> (implementación de </w:t>
+      </w:r>
+      <w:r>
+        <w:rPr>
+          <w:color w:val="4EA72E" w:themeColor="accent6"/>
+        </w:rPr>
+        <w:t>ANNs)</w:t>
+      </w:r>
+      <w:r>
+        <w:rPr>
+          <w:color w:val="4EA72E" w:themeColor="accent6"/>
+        </w:rPr>
+        <w:t xml:space="preserve">, </w:t>
+      </w:r>
+      <w:r>
+        <w:rPr>
+          <w:b/>
+          <w:bCs/>
+          <w:color w:val="4EA72E" w:themeColor="accent6"/>
+        </w:rPr>
+        <w:t>Theano</w:t>
+      </w:r>
+      <w:r>
+        <w:rPr>
+          <w:color w:val="4EA72E" w:themeColor="accent6"/>
+        </w:rPr>
+        <w:t xml:space="preserve"> (</w:t>
+      </w:r>
+      <w:r>
+        <w:rPr>
+          <w:color w:val="4EA72E" w:themeColor="accent6"/>
+        </w:rPr>
+        <w:t>definición</w:t>
+      </w:r>
+      <w:r>
+        <w:rPr>
+          <w:color w:val="4EA72E" w:themeColor="accent6"/>
+        </w:rPr>
+        <w:t xml:space="preserve">, </w:t>
+      </w:r>
+      <w:r>
+        <w:rPr>
+          <w:color w:val="4EA72E" w:themeColor="accent6"/>
+        </w:rPr>
+        <w:t>optimización</w:t>
+      </w:r>
+      <w:r>
+        <w:rPr>
+          <w:color w:val="4EA72E" w:themeColor="accent6"/>
+        </w:rPr>
+        <w:t xml:space="preserve"> y evaluación matemática de expresiones relacionadas con arrays</w:t>
+      </w:r>
+      <w:r>
+        <w:rPr>
+          <w:color w:val="4EA72E" w:themeColor="accent6"/>
+        </w:rPr>
+        <w:t>)</w:t>
+      </w:r>
+      <w:r>
+        <w:rPr>
+          <w:color w:val="4EA72E" w:themeColor="accent6"/>
+        </w:rPr>
+        <w:t xml:space="preserve">, </w:t>
+      </w:r>
+      <w:r>
+        <w:rPr>
+          <w:b/>
+          <w:bCs/>
+          <w:color w:val="4EA72E" w:themeColor="accent6"/>
+        </w:rPr>
+        <w:t>PyTorch</w:t>
+      </w:r>
+      <w:r>
+        <w:rPr>
+          <w:color w:val="4EA72E" w:themeColor="accent6"/>
+        </w:rPr>
+        <w:t xml:space="preserve"> (visión computacional, NLP y experimentación).</w:t>
+      </w:r>
+    </w:p>
+    <w:p>
+      <w:pPr>
+        <w:jc w:val="both"/>
+        <w:rPr>
+          <w:rFonts w:cs="Arial"/>
+        </w:rPr>
+      </w:pPr>
+    </w:p>
+    <w:p>
+      <w:pPr>
+        <w:pStyle w:val="Ttulo1"/>
+      </w:pPr>
+      <w:r>
+        <w:t>Aplicación de Detección de Anomalías a las Fuentes UNIDs</w:t>
+      </w:r>
+    </w:p>
+    <w:p>
+      <w:pPr>
+        <w:rPr>
+          <w:u w:val="single"/>
+        </w:rPr>
+      </w:pPr>
+      <w:r>
+        <w:rPr>
+          <w:u w:val="single"/>
+        </w:rPr>
+        <w:t>Justificación y Objetivo</w:t>
+      </w:r>
+    </w:p>
+    <w:p>
+      <w:pPr>
+        <w:jc w:val="both"/>
+      </w:pPr>
+      <w:r>
+        <w:t xml:space="preserve">Dado que las fuentes de materia oscura aún no </w:t>
+      </w:r>
+      <w:proofErr w:type="gramStart"/>
+      <w:r>
+        <w:t>han sido identificadas</w:t>
+      </w:r>
+      <w:proofErr w:type="gramEnd"/>
+      <w:r>
+        <w:t xml:space="preserve"> de manera concluyente, se parte de la hipótesis de que podrían manifestarse como anomalías frente al comportamiento de las fuentes astrofísicas conocidas.</w:t>
+      </w:r>
+    </w:p>
+    <w:p>
+      <w:pPr>
+        <w:jc w:val="both"/>
+      </w:pPr>
+      <w:r>
+        <w:t xml:space="preserve">Con esta premisa, se decidió utilizar un modelo de detección de novedades (novelty detection) mediante </w:t>
+      </w:r>
+      <w:r>
+        <w:rPr>
+          <w:b/>
+          <w:bCs/>
+        </w:rPr>
+        <w:t>One-Class SVM</w:t>
+      </w:r>
+      <w:r>
+        <w:t>, el cual se entrenó exclusivamente sobre fuentes astrofísicas identificadas, permitiendo al modelo aprender qué es "normal".</w:t>
+      </w:r>
+    </w:p>
+    <w:p>
+      <w:pPr>
+        <w:jc w:val="both"/>
+      </w:pPr>
+      <w:r>
+        <w:t>Posteriormente, este modelo fue aplicado sobre las fuentes no identificadas (UNIDs) con el objetivo de determinar cuáles de ellas presentan un comportamiento anómalo y, por tanto, podrían ser consideradas candidatas a ser materia oscura.</w:t>
+      </w:r>
+    </w:p>
+    <w:p>
+      <w:pPr>
+        <w:jc w:val="both"/>
+      </w:pPr>
+    </w:p>
+    <w:p>
+      <w:pPr>
+        <w:jc w:val="both"/>
+        <w:rPr>
+          <w:u w:val="single"/>
+        </w:rPr>
+      </w:pPr>
+      <w:r>
+        <w:rPr>
+          <w:u w:val="single"/>
+        </w:rPr>
+        <w:t>Metodología</w:t>
+      </w:r>
+    </w:p>
+    <w:p>
+      <w:pPr>
+        <w:pStyle w:val="Prrafodelista"/>
         <w:numPr>
           <w:ilvl w:val="0"/>
-          <w:numId w:val="10"/>
+          <w:numId w:val="29"/>
         </w:numPr>
         <w:jc w:val="both"/>
-        <w:rPr>
-          <w:lang w:val="en-US"/>
-        </w:rPr>
-      </w:pPr>
-      <w:bookmarkStart w:id="14" w:name="_Toc1266440271"/>
-      <w:r>
-        <w:rPr>
-          <w:lang w:val="en-US"/>
-        </w:rPr>
-        <w:t>Entrenamiento del Modelo</w:t>
-      </w:r>
-      <w:bookmarkEnd w:id="14"/>
-    </w:p>
-    <w:p>
-      <w:pPr>
-        <w:jc w:val="both"/>
-        <w:rPr>
-          <w:color w:val="4EA72E" w:themeColor="accent6"/>
-          <w:lang w:val="en-US"/>
-        </w:rPr>
-      </w:pPr>
-      <w:r>
-        <w:rPr>
-          <w:color w:val="4EA72E" w:themeColor="accent6"/>
-          <w:lang w:val="en-US"/>
-        </w:rPr>
-        <w:t xml:space="preserve">Feature engineering, cross </w:t>
-      </w:r>
-      <w:r>
-        <w:rPr>
-          <w:color w:val="4EA72E" w:themeColor="accent6"/>
-          <w:lang w:val="en-US"/>
-        </w:rPr>
-        <w:t>validation, hyperparameter</w:t>
-      </w:r>
-      <w:r>
-        <w:rPr>
-          <w:color w:val="4EA72E" w:themeColor="accent6"/>
-          <w:lang w:val="en-US"/>
-        </w:rPr>
-        <w:t xml:space="preserve"> tuning, …</w:t>
-      </w:r>
-    </w:p>
-    <w:p>
-      <w:pPr>
-        <w:jc w:val="both"/>
-        <w:rPr>
-          <w:color w:val="4EA72E" w:themeColor="accent6"/>
-        </w:rPr>
-      </w:pPr>
-      <w:r>
-        <w:rPr>
-          <w:color w:val="4EA72E" w:themeColor="accent6"/>
-          <w:u w:val="single"/>
-        </w:rPr>
-        <w:t xml:space="preserve">Herramientas para crear y </w:t>
-      </w:r>
-      <w:r>
-        <w:rPr>
-          <w:color w:val="4EA72E" w:themeColor="accent6"/>
-          <w:u w:val="single"/>
-        </w:rPr>
-        <w:t>afinar</w:t>
-      </w:r>
-      <w:r>
-        <w:rPr>
-          <w:color w:val="4EA72E" w:themeColor="accent6"/>
-          <w:u w:val="single"/>
-        </w:rPr>
-        <w:t xml:space="preserve"> modelos ML</w:t>
-      </w:r>
-      <w:r>
-        <w:rPr>
-          <w:color w:val="4EA72E" w:themeColor="accent6"/>
-        </w:rPr>
-        <w:t xml:space="preserve">: </w:t>
-      </w:r>
-      <w:r>
-        <w:rPr>
-          <w:b/>
-          <w:bCs/>
-          <w:color w:val="4EA72E" w:themeColor="accent6"/>
-        </w:rPr>
-        <w:t>NumPy</w:t>
-      </w:r>
-      <w:r>
-        <w:rPr>
-          <w:color w:val="4EA72E" w:themeColor="accent6"/>
-        </w:rPr>
-        <w:t xml:space="preserve"> (computaciones numéricas sobre arrays de datos), </w:t>
-      </w:r>
-      <w:r>
-        <w:rPr>
-          <w:b/>
-          <w:bCs/>
-          <w:color w:val="4EA72E" w:themeColor="accent6"/>
-        </w:rPr>
-        <w:t>Pandas</w:t>
-      </w:r>
-      <w:r>
-        <w:rPr>
-          <w:color w:val="4EA72E" w:themeColor="accent6"/>
-        </w:rPr>
-        <w:t xml:space="preserve"> (análisis de datos, </w:t>
-      </w:r>
-      <w:r>
-        <w:rPr>
-          <w:color w:val="4EA72E" w:themeColor="accent6"/>
-        </w:rPr>
-        <w:t>visualización, limpieza</w:t>
-      </w:r>
-      <w:r>
-        <w:rPr>
-          <w:color w:val="4EA72E" w:themeColor="accent6"/>
-        </w:rPr>
-        <w:t xml:space="preserve"> y preparación), </w:t>
-      </w:r>
-      <w:r>
-        <w:rPr>
-          <w:b/>
-          <w:bCs/>
-          <w:color w:val="4EA72E" w:themeColor="accent6"/>
-        </w:rPr>
-        <w:t>SciPy</w:t>
-      </w:r>
-      <w:r>
-        <w:rPr>
-          <w:color w:val="4EA72E" w:themeColor="accent6"/>
-        </w:rPr>
-        <w:t xml:space="preserve"> (cómputo para optimización, integración y </w:t>
-      </w:r>
-      <w:r>
-        <w:rPr>
-          <w:color w:val="4EA72E" w:themeColor="accent6"/>
-        </w:rPr>
-        <w:t>regresión</w:t>
-      </w:r>
-      <w:r>
-        <w:rPr>
-          <w:color w:val="4EA72E" w:themeColor="accent6"/>
-        </w:rPr>
-        <w:t xml:space="preserve"> linear)</w:t>
-      </w:r>
-      <w:r>
-        <w:rPr>
-          <w:color w:val="4EA72E" w:themeColor="accent6"/>
-        </w:rPr>
-        <w:t xml:space="preserve"> o </w:t>
-      </w:r>
-      <w:r>
-        <w:rPr>
-          <w:b/>
-          <w:bCs/>
-          <w:color w:val="4EA72E" w:themeColor="accent6"/>
-        </w:rPr>
-        <w:t>Scikit-lern</w:t>
-      </w:r>
-      <w:r>
-        <w:rPr>
-          <w:color w:val="4EA72E" w:themeColor="accent6"/>
-        </w:rPr>
-        <w:t xml:space="preserve"> (suite de </w:t>
-      </w:r>
-      <w:r>
-        <w:rPr>
-          <w:color w:val="4EA72E" w:themeColor="accent6"/>
-        </w:rPr>
-        <w:lastRenderedPageBreak/>
-        <w:t>clasificación, regresión, clustering y reducción de dimensionalidad</w:t>
-      </w:r>
-      <w:r>
-        <w:rPr>
-          <w:color w:val="4EA72E" w:themeColor="accent6"/>
-        </w:rPr>
-        <w:t>, está construido sobre Numpy, SciPy y MatplotLib</w:t>
-      </w:r>
-      <w:r>
-        <w:rPr>
-          <w:color w:val="4EA72E" w:themeColor="accent6"/>
-        </w:rPr>
-        <w:t>).</w:t>
-      </w:r>
-    </w:p>
-    <w:p>
-      <w:pPr>
-        <w:jc w:val="both"/>
-        <w:rPr>
-          <w:color w:val="4EA72E" w:themeColor="accent6"/>
-        </w:rPr>
-      </w:pPr>
-      <w:r>
-        <w:rPr>
-          <w:color w:val="4EA72E" w:themeColor="accent6"/>
-          <w:u w:val="single"/>
-        </w:rPr>
-        <w:t>Herramientas para diseñar, entrenar y probar modelos basados en redes neuronales</w:t>
-      </w:r>
-      <w:r>
-        <w:rPr>
-          <w:color w:val="4EA72E" w:themeColor="accent6"/>
-        </w:rPr>
-        <w:t xml:space="preserve">: </w:t>
-      </w:r>
-      <w:r>
-        <w:rPr>
-          <w:b/>
-          <w:bCs/>
-          <w:color w:val="4EA72E" w:themeColor="accent6"/>
-        </w:rPr>
-        <w:t>T</w:t>
-      </w:r>
-      <w:r>
-        <w:rPr>
-          <w:b/>
-          <w:bCs/>
-          <w:color w:val="4EA72E" w:themeColor="accent6"/>
-        </w:rPr>
-        <w:t>ensorFlo</w:t>
-      </w:r>
-      <w:r>
-        <w:rPr>
-          <w:b/>
-          <w:bCs/>
-          <w:color w:val="4EA72E" w:themeColor="accent6"/>
-        </w:rPr>
-        <w:t>w</w:t>
-      </w:r>
-      <w:r>
-        <w:rPr>
-          <w:color w:val="4EA72E" w:themeColor="accent6"/>
-        </w:rPr>
-        <w:t xml:space="preserve"> (</w:t>
-      </w:r>
-      <w:r>
-        <w:rPr>
-          <w:color w:val="4EA72E" w:themeColor="accent6"/>
-        </w:rPr>
-        <w:t>computación</w:t>
-      </w:r>
-      <w:r>
-        <w:rPr>
-          <w:color w:val="4EA72E" w:themeColor="accent6"/>
-        </w:rPr>
-        <w:t xml:space="preserve"> </w:t>
-      </w:r>
-      <w:r>
-        <w:rPr>
-          <w:color w:val="4EA72E" w:themeColor="accent6"/>
-        </w:rPr>
-        <w:t>numérica</w:t>
-      </w:r>
-      <w:r>
-        <w:rPr>
-          <w:color w:val="4EA72E" w:themeColor="accent6"/>
-        </w:rPr>
-        <w:t xml:space="preserve"> y modelos de gran escala), </w:t>
-      </w:r>
-      <w:r>
-        <w:rPr>
-          <w:b/>
-          <w:bCs/>
-          <w:color w:val="4EA72E" w:themeColor="accent6"/>
-        </w:rPr>
-        <w:t>Keras</w:t>
-      </w:r>
-      <w:r>
-        <w:rPr>
-          <w:color w:val="4EA72E" w:themeColor="accent6"/>
-        </w:rPr>
-        <w:t xml:space="preserve"> (implementación de </w:t>
-      </w:r>
-      <w:r>
-        <w:rPr>
-          <w:color w:val="4EA72E" w:themeColor="accent6"/>
-        </w:rPr>
-        <w:t>ANNs)</w:t>
-      </w:r>
-      <w:r>
-        <w:rPr>
-          <w:color w:val="4EA72E" w:themeColor="accent6"/>
-        </w:rPr>
-        <w:t xml:space="preserve">, </w:t>
-      </w:r>
-      <w:r>
-        <w:rPr>
-          <w:b/>
-          <w:bCs/>
-          <w:color w:val="4EA72E" w:themeColor="accent6"/>
-        </w:rPr>
-        <w:t>Theano</w:t>
-      </w:r>
-      <w:r>
-        <w:rPr>
-          <w:color w:val="4EA72E" w:themeColor="accent6"/>
-        </w:rPr>
-        <w:t xml:space="preserve"> (</w:t>
-      </w:r>
-      <w:r>
-        <w:rPr>
-          <w:color w:val="4EA72E" w:themeColor="accent6"/>
-        </w:rPr>
-        <w:t>definición</w:t>
-      </w:r>
-      <w:r>
-        <w:rPr>
-          <w:color w:val="4EA72E" w:themeColor="accent6"/>
-        </w:rPr>
-        <w:t xml:space="preserve">, </w:t>
-      </w:r>
-      <w:r>
-        <w:rPr>
-          <w:color w:val="4EA72E" w:themeColor="accent6"/>
-        </w:rPr>
-        <w:t>optimización</w:t>
-      </w:r>
-      <w:r>
-        <w:rPr>
-          <w:color w:val="4EA72E" w:themeColor="accent6"/>
-        </w:rPr>
-        <w:t xml:space="preserve"> y evaluación matemática de expresiones relacionadas con arrays</w:t>
-      </w:r>
-      <w:r>
-        <w:rPr>
-          <w:color w:val="4EA72E" w:themeColor="accent6"/>
-        </w:rPr>
-        <w:t>)</w:t>
-      </w:r>
-      <w:r>
-        <w:rPr>
-          <w:color w:val="4EA72E" w:themeColor="accent6"/>
-        </w:rPr>
-        <w:t xml:space="preserve">, </w:t>
-      </w:r>
-      <w:r>
-        <w:rPr>
-          <w:b/>
-          <w:bCs/>
-          <w:color w:val="4EA72E" w:themeColor="accent6"/>
-        </w:rPr>
-        <w:t>PyTorch</w:t>
-      </w:r>
-      <w:r>
-        <w:rPr>
-          <w:color w:val="4EA72E" w:themeColor="accent6"/>
-        </w:rPr>
-        <w:t xml:space="preserve"> (visión computacional, NLP y experimentación).</w:t>
-      </w:r>
-    </w:p>
-    <w:p>
-      <w:pPr>
-        <w:pStyle w:val="Ttulo2"/>
+      </w:pPr>
+      <w:r>
+        <w:t>Se entrenó un modelo One-Class SVM con kernel RBF y parámetro nu = 0.05, considerando un 5% de posibles outliers en el set de entrenamiento (astro).</w:t>
+      </w:r>
+    </w:p>
+    <w:p>
+      <w:pPr>
+        <w:pStyle w:val="Prrafodelista"/>
         <w:numPr>
           <w:ilvl w:val="0"/>
-          <w:numId w:val="10"/>
+          <w:numId w:val="29"/>
         </w:numPr>
         <w:jc w:val="both"/>
       </w:pPr>
-      <w:bookmarkStart w:id="15" w:name="_Toc757979517"/>
-      <w:r>
-        <w:t>Evaluación del Modelo</w:t>
-      </w:r>
-      <w:bookmarkEnd w:id="15"/>
-    </w:p>
-    <w:p>
-      <w:pPr>
-        <w:pStyle w:val="Ttulo2"/>
+      <w:r>
+        <w:t>Los datos de entrada fueron normalizados mediante un escalado estándar (StandardScaler) para garantizar que todas las características tuvieran igual peso.</w:t>
+      </w:r>
+    </w:p>
+    <w:p>
+      <w:pPr>
+        <w:pStyle w:val="Prrafodelista"/>
         <w:numPr>
           <w:ilvl w:val="0"/>
-          <w:numId w:val="10"/>
+          <w:numId w:val="29"/>
         </w:numPr>
         <w:jc w:val="both"/>
       </w:pPr>
-      <w:bookmarkStart w:id="16" w:name="_Toc568944651"/>
-      <w:r>
-        <w:t>Optimización del Modelo</w:t>
-      </w:r>
-      <w:bookmarkEnd w:id="16"/>
-    </w:p>
-    <w:p>
-      <w:pPr>
-        <w:pStyle w:val="Ttulo2"/>
+      <w:r>
+        <w:t xml:space="preserve">El modelo </w:t>
+      </w:r>
+      <w:proofErr w:type="gramStart"/>
+      <w:r>
+        <w:t>fue aplicado</w:t>
+      </w:r>
+      <w:proofErr w:type="gramEnd"/>
+      <w:r>
+        <w:t xml:space="preserve"> a las fuentes UNIDs, clasificando cada una como:</w:t>
+      </w:r>
+    </w:p>
+    <w:p>
+      <w:pPr>
+        <w:pStyle w:val="Prrafodelista"/>
+        <w:numPr>
+          <w:ilvl w:val="1"/>
+          <w:numId w:val="29"/>
+        </w:numPr>
+        <w:jc w:val="both"/>
+      </w:pPr>
+      <w:r>
+        <w:t>Normal (+1)</w:t>
+      </w:r>
+    </w:p>
+    <w:p>
+      <w:pPr>
+        <w:pStyle w:val="Prrafodelista"/>
+        <w:numPr>
+          <w:ilvl w:val="1"/>
+          <w:numId w:val="29"/>
+        </w:numPr>
+        <w:jc w:val="both"/>
+      </w:pPr>
+      <w:r>
+        <w:t>Anómala (-1)</w:t>
+      </w:r>
+    </w:p>
+    <w:p>
+      <w:pPr>
+        <w:pStyle w:val="Prrafodelista"/>
         <w:numPr>
           <w:ilvl w:val="0"/>
-          <w:numId w:val="10"/>
+          <w:numId w:val="29"/>
         </w:numPr>
         <w:jc w:val="both"/>
       </w:pPr>
-      <w:bookmarkStart w:id="17" w:name="_Toc279632911"/>
-      <w:r>
-        <w:t>Despliegue del Modelo</w:t>
-      </w:r>
-      <w:bookmarkEnd w:id="17"/>
-    </w:p>
-    <w:p>
-      <w:pPr>
-        <w:jc w:val="both"/>
-        <w:rPr>
-          <w:rFonts w:cs="Arial"/>
-        </w:rPr>
-      </w:pPr>
-      <w:r>
-        <w:rPr>
-          <w:rFonts w:cs="Arial"/>
-        </w:rPr>
+      <w:r>
+        <w:t>Además, se calculó un índice continuo de anomalía (anomaly_score) utilizando la función de decisión del modelo. Este score permite rankear las UNIDs según su grado de anomalía.</w:t>
+      </w:r>
+    </w:p>
+    <w:p>
+      <w:pPr>
+        <w:ind w:left="360"/>
+        <w:jc w:val="both"/>
+        <w:rPr>
+          <w:u w:val="single"/>
+        </w:rPr>
+      </w:pPr>
+      <w:r>
+        <w:rPr>
+          <w:u w:val="single"/>
+        </w:rPr>
+        <w:lastRenderedPageBreak/>
+        <w:t>Resultados Obtenidos</w:t>
+      </w:r>
+    </w:p>
+    <w:p>
+      <w:pPr>
+        <w:pStyle w:val="Prrafodelista"/>
+        <w:numPr>
+          <w:ilvl w:val="0"/>
+          <w:numId w:val="30"/>
+        </w:numPr>
+        <w:jc w:val="both"/>
+      </w:pPr>
+      <w:r>
+        <w:t>El modelo clasificó todas las fuentes UNIDs (1125) como anómalas (-1).</w:t>
+      </w:r>
+    </w:p>
+    <w:p>
+      <w:pPr>
+        <w:pStyle w:val="Prrafodelista"/>
+        <w:numPr>
+          <w:ilvl w:val="0"/>
+          <w:numId w:val="30"/>
+        </w:numPr>
+        <w:jc w:val="both"/>
+      </w:pPr>
+      <w:r>
+        <w:t>No obstante, el cálculo del score de anomalía reveló que, si bien todas las fuentes se consideran anómalas, existe una variación significativa en su grado de anomalía.</w:t>
+      </w:r>
+    </w:p>
+    <w:p>
+      <w:pPr>
+        <w:pStyle w:val="Prrafodelista"/>
+        <w:numPr>
+          <w:ilvl w:val="0"/>
+          <w:numId w:val="30"/>
+        </w:numPr>
+        <w:jc w:val="both"/>
+      </w:pPr>
+      <w:r>
+        <w:rPr>
+          <w:noProof/>
+        </w:rPr>
+        <w:drawing>
+          <wp:anchor distT="0" distB="0" distL="114300" distR="114300" simplePos="0" relativeHeight="251668480" behindDoc="0" locked="0" layoutInCell="1" allowOverlap="1" wp14:anchorId="4575962F" wp14:editId="20441659">
+            <wp:simplePos x="0" y="0"/>
+            <wp:positionH relativeFrom="column">
+              <wp:posOffset>-22080</wp:posOffset>
+            </wp:positionH>
+            <wp:positionV relativeFrom="paragraph">
+              <wp:posOffset>856615</wp:posOffset>
+            </wp:positionV>
+            <wp:extent cx="5943600" cy="3714750"/>
+            <wp:effectExtent l="0" t="0" r="0" b="6350"/>
+            <wp:wrapTopAndBottom/>
+            <wp:docPr id="275535662" name="Imagen 9" descr="Interfaz de usuario gráfica, Texto, Aplicación&#10;&#10;El contenido generado por IA puede ser incorrecto."/>
+            <wp:cNvGraphicFramePr>
+              <a:graphicFrameLocks xmlns:a="http://schemas.openxmlformats.org/drawingml/2006/main" noChangeAspect="1"/>
+            </wp:cNvGraphicFramePr>
+            <a:graphic xmlns:a="http://schemas.openxmlformats.org/drawingml/2006/main">
+              <a:graphicData uri="http://schemas.openxmlformats.org/drawingml/2006/picture">
+                <pic:pic xmlns:pic="http://schemas.openxmlformats.org/drawingml/2006/picture">
+                  <pic:nvPicPr>
+                    <pic:cNvPr id="275535662" name="Imagen 9" descr="Interfaz de usuario gráfica, Texto, Aplicación&#10;&#10;El contenido generado por IA puede ser incorrecto."/>
+                    <pic:cNvPicPr/>
+                  </pic:nvPicPr>
+                  <pic:blipFill>
+                    <a:blip r:embed="rId23">
+                      <a:extLst>
+                        <a:ext uri="{28A0092B-C50C-407E-A947-70E740481C1C}">
+                          <a14:useLocalDpi xmlns:a14="http://schemas.microsoft.com/office/drawing/2010/main" val="0"/>
+                        </a:ext>
+                      </a:extLst>
+                    </a:blip>
+                    <a:stretch>
+                      <a:fillRect/>
+                    </a:stretch>
+                  </pic:blipFill>
+                  <pic:spPr>
+                    <a:xfrm>
+                      <a:off x="0" y="0"/>
+                      <a:ext cx="5943600" cy="3714750"/>
+                    </a:xfrm>
+                    <a:prstGeom prst="rect">
+                      <a:avLst/>
+                    </a:prstGeom>
+                  </pic:spPr>
+                </pic:pic>
+              </a:graphicData>
+            </a:graphic>
+          </wp:anchor>
+        </w:drawing>
+      </w:r>
+      <w:r>
+        <w:t>La distribución de los scores mostró que la mayoría de las fuentes se concentraban alrededor de un valor cercano a -0.0004, mientras que algunas alcanzaban valores más extremos, indicando un nivel de anomalía superior.</w:t>
+      </w:r>
+    </w:p>
+    <w:p>
+      <w:pPr>
+        <w:jc w:val="both"/>
+      </w:pPr>
+    </w:p>
+    <w:p>
+      <w:pPr>
+        <w:jc w:val="both"/>
+      </w:pPr>
+      <w:r>
+        <w:t>El hecho de que todas las UNIDs hayan sido clasificadas como anómalas puede deberse a que el modelo fue entrenado únicamente con fuentes astrofísicas normales, mientras que las UNIDs, por definición, no encajan dentro de ninguna categoría conocida.</w:t>
+      </w:r>
+    </w:p>
+    <w:p>
+      <w:pPr>
+        <w:jc w:val="both"/>
+      </w:pPr>
+      <w:r>
+        <w:t>Esto refuerza la idea de que las UNIDs son fuentes inherentemente diferentes. Sin embargo, el score de anomalía permite discriminar entre las que se desvían levemente del comportamiento normal y las que lo hacen de forma más acusada.</w:t>
+      </w:r>
+    </w:p>
+    <w:p>
+      <w:pPr>
+        <w:jc w:val="both"/>
+      </w:pPr>
+    </w:p>
+    <w:p>
+      <w:pPr>
+        <w:jc w:val="both"/>
+      </w:pPr>
+      <w:r>
+        <w:lastRenderedPageBreak/>
+        <w:t xml:space="preserve">Este resultado justifica la necesidad de </w:t>
+      </w:r>
+      <w:r>
+        <w:rPr>
+          <w:b/>
+          <w:bCs/>
+        </w:rPr>
+        <w:t>combinar</w:t>
+      </w:r>
+      <w:r>
+        <w:t xml:space="preserve"> el </w:t>
+      </w:r>
+      <w:r>
+        <w:rPr>
+          <w:b/>
+          <w:bCs/>
+        </w:rPr>
+        <w:t xml:space="preserve">score de anomalía </w:t>
+      </w:r>
+      <w:r>
+        <w:t xml:space="preserve">con la </w:t>
+      </w:r>
+      <w:r>
+        <w:rPr>
+          <w:b/>
+          <w:bCs/>
+        </w:rPr>
+        <w:t>probabilidad de ser materia oscura</w:t>
+      </w:r>
+      <w:r>
+        <w:t xml:space="preserve"> obtenida mediante modelos supervisados, con el fin de seleccionar aquellas UNIDs que no solo son diferentes, sino que también </w:t>
+      </w:r>
+      <w:r>
+        <w:rPr>
+          <w:b/>
+          <w:bCs/>
+        </w:rPr>
+        <w:t>comparten características con simulaciones de materia oscura</w:t>
+      </w:r>
+      <w:r>
+        <w:t>.</w:t>
+      </w:r>
+    </w:p>
+    <w:p>
+      <w:pPr>
+        <w:rPr>
+          <w:rFonts w:asciiTheme="majorHAnsi" w:eastAsiaTheme="majorEastAsia" w:hAnsiTheme="majorHAnsi" w:cstheme="majorBidi"/>
+          <w:color w:val="0F4761" w:themeColor="accent1" w:themeShade="BF"/>
+          <w:sz w:val="40"/>
+          <w:szCs w:val="40"/>
+        </w:rPr>
+      </w:pPr>
+      <w:bookmarkStart w:id="14" w:name="_Toc1801951643"/>
+      <w:r>
         <w:br w:type="page"/>
       </w:r>
     </w:p>
     <w:p>
       <w:pPr>
-        <w:jc w:val="both"/>
-        <w:rPr>
-          <w:rFonts w:cs="Arial"/>
-        </w:rPr>
-      </w:pPr>
-      <w:r>
-        <w:rPr>
-          <w:rFonts w:cs="Arial"/>
-        </w:rPr>
+        <w:pStyle w:val="Ttulo1"/>
+      </w:pPr>
+      <w:r>
         <w:lastRenderedPageBreak/>
+        <w:t>Fusión de Resultados Supervisados y No Supervisados</w:t>
+      </w:r>
+    </w:p>
+    <w:p>
+      <w:pPr>
+        <w:pStyle w:val="Ttulo2"/>
+      </w:pPr>
+      <w:r>
+        <w:rPr>
+          <w:rStyle w:val="Textoennegrita"/>
+          <w:b w:val="0"/>
+          <w:bCs w:val="0"/>
+        </w:rPr>
+        <w:t>Fusión de Parámetros: Probabilidad de Materia Oscura y Anomalía</w:t>
+      </w:r>
+    </w:p>
+    <w:p>
+      <w:pPr>
+        <w:pStyle w:val="Ttulo3"/>
+      </w:pPr>
+      <w:r>
+        <w:t xml:space="preserve">1. </w:t>
+      </w:r>
+      <w:r>
+        <w:rPr>
+          <w:rStyle w:val="Textoennegrita"/>
+          <w:b w:val="0"/>
+          <w:bCs w:val="0"/>
+        </w:rPr>
+        <w:t>Objetivo y Motivación</w:t>
+      </w:r>
+    </w:p>
+    <w:p>
+      <w:pPr>
+        <w:jc w:val="both"/>
+      </w:pPr>
+      <w:r>
+        <w:t xml:space="preserve">La identificación de fuentes de materia oscura (DM) mediante inteligencia artificial requiere abordar el problema desde </w:t>
+      </w:r>
+      <w:r>
+        <w:rPr>
+          <w:b/>
+          <w:bCs/>
+        </w:rPr>
+        <w:t>múltiples enfoques complementarios</w:t>
+      </w:r>
+      <w:r>
+        <w:t>, dada la complejidad y naturaleza desconocida de esta componente del universo.</w:t>
+      </w:r>
+      <w:r>
+        <w:br/>
+        <w:t xml:space="preserve">Tras haber implementado un modelo supervisado (Random Forest) y uno no supervisado (One-Class SVM), el objetivo de esta sección es </w:t>
+      </w:r>
+      <w:r>
+        <w:rPr>
+          <w:b/>
+          <w:bCs/>
+        </w:rPr>
+        <w:t>combinar los resultados obtenidos por ambos modelos</w:t>
+      </w:r>
+      <w:r>
+        <w:t xml:space="preserve"> para determinar un conjunto </w:t>
+      </w:r>
+      <w:r>
+        <w:rPr>
+          <w:b/>
+          <w:bCs/>
+        </w:rPr>
+        <w:t>robusto y prioritario</w:t>
+      </w:r>
+      <w:r>
+        <w:t xml:space="preserve"> de candidatas a materia oscura.</w:t>
+      </w:r>
+    </w:p>
+    <w:p>
+      <w:pPr>
+        <w:jc w:val="both"/>
+      </w:pPr>
+      <w:r>
+        <w:t>Esta fusión permite integrar dos perspectivas:</w:t>
+      </w:r>
+    </w:p>
+    <w:p>
+      <w:pPr>
+        <w:pStyle w:val="Prrafodelista"/>
+        <w:numPr>
+          <w:ilvl w:val="0"/>
+          <w:numId w:val="32"/>
+        </w:numPr>
+        <w:jc w:val="both"/>
+      </w:pPr>
+      <w:r>
+        <w:t xml:space="preserve">La </w:t>
+      </w:r>
+      <w:r>
+        <w:rPr>
+          <w:b/>
+          <w:bCs/>
+        </w:rPr>
+        <w:t>probabilidad supervisada de ser materia oscura</w:t>
+      </w:r>
+      <w:r>
+        <w:t xml:space="preserve"> (prob_DM), basada en similitud con datos simulados de DM.</w:t>
+      </w:r>
+    </w:p>
+    <w:p>
+      <w:pPr>
+        <w:pStyle w:val="Prrafodelista"/>
+        <w:numPr>
+          <w:ilvl w:val="0"/>
+          <w:numId w:val="32"/>
+        </w:numPr>
+        <w:jc w:val="both"/>
+      </w:pPr>
+      <w:r>
+        <w:t xml:space="preserve">El </w:t>
+      </w:r>
+      <w:r>
+        <w:rPr>
+          <w:b/>
+          <w:bCs/>
+        </w:rPr>
+        <w:t>grado de anomalía</w:t>
+      </w:r>
+      <w:r>
+        <w:t xml:space="preserve"> (anomaly_score), basado en la desviación respecto al comportamiento de fuentes astrofísicas conocidas.</w:t>
+      </w:r>
+    </w:p>
+    <w:p>
+      <w:pPr>
+        <w:pStyle w:val="Ttulo3"/>
+      </w:pPr>
+      <w:r>
+        <w:t xml:space="preserve">2. </w:t>
+      </w:r>
+      <w:r>
+        <w:rPr>
+          <w:rStyle w:val="Textoennegrita"/>
+          <w:b w:val="0"/>
+          <w:bCs w:val="0"/>
+        </w:rPr>
+        <w:t>Metodología</w:t>
+      </w:r>
+    </w:p>
+    <w:p>
+      <w:pPr>
+        <w:pStyle w:val="Ttulo4"/>
+      </w:pPr>
+      <w:r>
+        <w:t xml:space="preserve">2.1. </w:t>
+      </w:r>
+      <w:r>
+        <w:rPr>
+          <w:rStyle w:val="Textoennegrita"/>
+          <w:b w:val="0"/>
+          <w:bCs w:val="0"/>
+        </w:rPr>
+        <w:t>Obtención de Parámetros</w:t>
+      </w:r>
+    </w:p>
+    <w:p>
+      <w:pPr>
+        <w:pStyle w:val="Prrafodelista"/>
+        <w:numPr>
+          <w:ilvl w:val="0"/>
+          <w:numId w:val="34"/>
+        </w:numPr>
+        <w:jc w:val="both"/>
+      </w:pPr>
+      <w:r>
+        <w:t xml:space="preserve">El modelo Random Forest, entrenado sobre fuentes astrofísicas etiquetadas y simulaciones de materia oscura, </w:t>
+      </w:r>
+      <w:r>
+        <w:t>se aplicó</w:t>
+      </w:r>
+      <w:r>
+        <w:t xml:space="preserve"> sobre fuentes no identificadas (UNIDs) para obtener la probabilidad prob_DM de que cada fuente corresponda a materia oscura.</w:t>
+      </w:r>
+    </w:p>
+    <w:p>
+      <w:pPr>
+        <w:pStyle w:val="Prrafodelista"/>
+        <w:numPr>
+          <w:ilvl w:val="0"/>
+          <w:numId w:val="34"/>
+        </w:numPr>
+        <w:jc w:val="both"/>
+      </w:pPr>
+      <w:r>
+        <w:t>De forma paralela, se utilizó un modelo One-Class SVM, entrenado exclusivamente sobre fuentes astrofísicas conocidas, para calcular el anomaly_score de cada UNID, indicando su desviación del comportamiento normal.</w:t>
+      </w:r>
+    </w:p>
+    <w:p>
+      <w:pPr>
+        <w:pStyle w:val="Ttulo4"/>
+      </w:pPr>
+      <w:r>
+        <w:t xml:space="preserve">2.2. </w:t>
+      </w:r>
+      <w:r>
+        <w:rPr>
+          <w:rStyle w:val="Textoennegrita"/>
+          <w:b w:val="0"/>
+          <w:bCs w:val="0"/>
+        </w:rPr>
+        <w:t>Normalización y Cálculo del Score Combinado</w:t>
+      </w:r>
+    </w:p>
+    <w:p>
+      <w:pPr>
+        <w:jc w:val="both"/>
+      </w:pPr>
+      <w:r>
+        <w:t xml:space="preserve">Dado que prob_DM oscila entre 0 y 1, pero anomaly_score adopta valores negativos con magnitudes variables, fue necesario normalizar el índice de anomalía. Se aplicó una </w:t>
+      </w:r>
+      <w:r>
+        <w:rPr>
+          <w:b/>
+          <w:bCs/>
+        </w:rPr>
+        <w:t>normalización Min-Max</w:t>
+      </w:r>
+      <w:r>
+        <w:t xml:space="preserve"> sobre anomaly_score, generando un valor anomaly_score_norm en el rango [0, 1], donde </w:t>
+      </w:r>
+      <w:r>
+        <w:rPr>
+          <w:b/>
+          <w:bCs/>
+        </w:rPr>
+        <w:t>1 representa la mayor anomalía</w:t>
+      </w:r>
+      <w:r>
+        <w:t xml:space="preserve"> observada entre las UNIDs.</w:t>
+      </w:r>
+    </w:p>
+    <w:p>
+      <w:pPr>
+        <w:jc w:val="both"/>
+      </w:pPr>
+      <w:r>
+        <w:t>A partir de ambos valores, se definió un score combinado como promedio ponderado:</w:t>
+      </w:r>
+    </w:p>
+    <w:p>
+      <w:pPr>
+        <w:jc w:val="center"/>
+        <w:rPr>
+          <w:b/>
+          <w:bCs/>
+          <w:i/>
+          <w:iCs/>
+          <w:lang w:val="en-US"/>
+        </w:rPr>
+      </w:pPr>
+      <w:r>
+        <w:rPr>
+          <w:b/>
+          <w:bCs/>
+          <w:i/>
+          <w:iCs/>
+          <w:lang w:val="en-US"/>
+        </w:rPr>
+        <w:t>combined_score = 0.5 × prob_DM + 0.5 × anomaly_score_norm</w:t>
+      </w:r>
+    </w:p>
+    <w:p>
+      <w:pPr>
+        <w:jc w:val="both"/>
+        <w:rPr>
+          <w:lang w:val="en-US"/>
+        </w:rPr>
+      </w:pPr>
+    </w:p>
+    <w:p>
+      <w:r>
+        <w:t xml:space="preserve">Esta fórmula otorga igual peso a la probabilidad de materia oscura y al grado de anomalía, aunque podría </w:t>
+      </w:r>
+      <w:r>
+        <w:t>ajustarse</w:t>
+      </w:r>
+      <w:r>
+        <w:t xml:space="preserve"> en función de criterios específicos.</w:t>
+      </w:r>
+    </w:p>
+    <w:p/>
+    <w:p>
+      <w:pPr>
+        <w:pStyle w:val="Ttulo3"/>
+      </w:pPr>
+      <w:r>
+        <w:t xml:space="preserve">3. </w:t>
+      </w:r>
+      <w:r>
+        <w:rPr>
+          <w:rStyle w:val="Textoennegrita"/>
+          <w:b w:val="0"/>
+          <w:bCs w:val="0"/>
+        </w:rPr>
+        <w:t>Resultados Obtenidos</w:t>
+      </w:r>
+    </w:p>
+    <w:p>
+      <w:pPr>
+        <w:pStyle w:val="Ttulo4"/>
+      </w:pPr>
+      <w:r>
+        <w:t xml:space="preserve">3.1. </w:t>
+      </w:r>
+      <w:r>
+        <w:rPr>
+          <w:rStyle w:val="Textoennegrita"/>
+          <w:b w:val="0"/>
+          <w:bCs w:val="0"/>
+        </w:rPr>
+        <w:t>Ranking de Candidatas</w:t>
+      </w:r>
+    </w:p>
+    <w:p>
+      <w:pPr>
+        <w:jc w:val="both"/>
+      </w:pPr>
+      <w:r>
+        <w:t xml:space="preserve">Tras aplicar la fórmula a todas las fuentes UNIDs, se generó </w:t>
+      </w:r>
+      <w:r>
+        <w:rPr>
+          <w:b/>
+          <w:bCs/>
+        </w:rPr>
+        <w:t>un ranking global</w:t>
+      </w:r>
+      <w:r>
+        <w:t xml:space="preserve"> según combined_score. Las </w:t>
+      </w:r>
+      <w:r>
+        <w:rPr>
+          <w:b/>
+          <w:bCs/>
+        </w:rPr>
+        <w:t xml:space="preserve">10 fuentes con mayor score </w:t>
+      </w:r>
+      <w:proofErr w:type="gramStart"/>
+      <w:r>
+        <w:t>fueron consideradas</w:t>
+      </w:r>
+      <w:proofErr w:type="gramEnd"/>
+      <w:r>
+        <w:t xml:space="preserve"> candidatas prioritarias a ser fuentes de materia oscura.</w:t>
+      </w:r>
+    </w:p>
+    <w:p>
+      <w:pPr>
+        <w:jc w:val="both"/>
+      </w:pPr>
+      <w:r>
+        <w:rPr>
+          <w:b/>
+          <w:bCs/>
+        </w:rPr>
+        <w:t>Figura X</w:t>
+      </w:r>
+      <w:r>
+        <w:t xml:space="preserve"> muestra el gráfico de barras con las candidatas top, liderado por la fuente UNID 717 con un score combinado de </w:t>
+      </w:r>
+      <w:r>
+        <w:rPr>
+          <w:b/>
+          <w:bCs/>
+        </w:rPr>
+        <w:t>0.94</w:t>
+      </w:r>
+      <w:r>
+        <w:t xml:space="preserve">, seguida de otras fuentes con valores comprendidos entre </w:t>
+      </w:r>
+      <w:r>
+        <w:rPr>
+          <w:b/>
+          <w:bCs/>
+        </w:rPr>
+        <w:t>0.88 y 0.55</w:t>
+      </w:r>
+      <w:r>
+        <w:t>.</w:t>
+      </w:r>
+    </w:p>
+    <w:p>
+      <w:pPr>
+        <w:pStyle w:val="Ttulo4"/>
+      </w:pPr>
+      <w:r>
+        <w:t xml:space="preserve">3.2. </w:t>
+      </w:r>
+      <w:r>
+        <w:rPr>
+          <w:rStyle w:val="Textoennegrita"/>
+          <w:b w:val="0"/>
+          <w:bCs w:val="0"/>
+        </w:rPr>
+        <w:t>Contraste con Validación Cruzada RF–ANN</w:t>
+      </w:r>
+    </w:p>
+    <w:p>
+      <w:pPr>
+        <w:jc w:val="both"/>
+      </w:pPr>
+      <w:r>
+        <w:t xml:space="preserve">Se observó que </w:t>
+      </w:r>
+      <w:r>
+        <w:rPr>
+          <w:b/>
+          <w:bCs/>
+        </w:rPr>
+        <w:t>las dos candidatas previamente identificadas</w:t>
+      </w:r>
+      <w:r>
+        <w:t xml:space="preserve"> por ambos modelos supervisados (RF y ANN) </w:t>
+      </w:r>
+      <w:r>
+        <w:rPr>
+          <w:b/>
+          <w:bCs/>
+        </w:rPr>
+        <w:t>no figuraron</w:t>
+      </w:r>
+      <w:r>
+        <w:t xml:space="preserve"> entre las candidatas principales según el score combinado. Esto se debe a que, pese a tener una prob_DM alta (~0.92), sus valores de anomaly_score fueron </w:t>
+      </w:r>
+      <w:r>
+        <w:rPr>
+          <w:b/>
+          <w:bCs/>
+        </w:rPr>
+        <w:t>comparativamente bajos</w:t>
+      </w:r>
+      <w:r>
+        <w:t>, lo que redujo su puntuación global.</w:t>
+      </w:r>
+    </w:p>
+    <w:p>
+      <w:pPr>
+        <w:pStyle w:val="Ttulo3"/>
+      </w:pPr>
+      <w:r>
+        <w:t xml:space="preserve">4. </w:t>
+      </w:r>
+      <w:r>
+        <w:rPr>
+          <w:rStyle w:val="Textoennegrita"/>
+          <w:b w:val="0"/>
+          <w:bCs w:val="0"/>
+        </w:rPr>
+        <w:t>Interpretación y Discusión</w:t>
+      </w:r>
+    </w:p>
+    <w:p>
+      <w:pPr>
+        <w:jc w:val="both"/>
+      </w:pPr>
+      <w:r>
+        <w:t xml:space="preserve">La </w:t>
+      </w:r>
+      <w:r>
+        <w:rPr>
+          <w:b/>
+          <w:bCs/>
+        </w:rPr>
+        <w:t>ausencia de coincidencia</w:t>
+      </w:r>
+      <w:r>
+        <w:t xml:space="preserve"> entre las candidatas RF–ANN y las candidatas de la fusión sugiere que los modelos están capturando </w:t>
+      </w:r>
+      <w:r>
+        <w:rPr>
+          <w:b/>
+          <w:bCs/>
+        </w:rPr>
+        <w:t>aspectos distintos del comportamiento de las fuentes</w:t>
+      </w:r>
+      <w:r>
+        <w:t>:</w:t>
+      </w:r>
+    </w:p>
+    <w:p>
+      <w:pPr>
+        <w:pStyle w:val="Prrafodelista"/>
+        <w:numPr>
+          <w:ilvl w:val="0"/>
+          <w:numId w:val="36"/>
+        </w:numPr>
+        <w:jc w:val="both"/>
+      </w:pPr>
+      <w:r>
+        <w:t xml:space="preserve">El modelo supervisado identifica fuentes </w:t>
+      </w:r>
+      <w:r>
+        <w:rPr>
+          <w:b/>
+          <w:bCs/>
+        </w:rPr>
+        <w:t>similares a materia oscura simulada</w:t>
+      </w:r>
+      <w:r>
+        <w:t>.</w:t>
+      </w:r>
+    </w:p>
+    <w:p>
+      <w:pPr>
+        <w:pStyle w:val="Prrafodelista"/>
+        <w:numPr>
+          <w:ilvl w:val="0"/>
+          <w:numId w:val="36"/>
+        </w:numPr>
+        <w:jc w:val="both"/>
+      </w:pPr>
+      <w:r>
+        <w:t xml:space="preserve">El modelo no supervisado destaca fuentes </w:t>
+      </w:r>
+      <w:r>
+        <w:rPr>
+          <w:b/>
+          <w:bCs/>
+        </w:rPr>
+        <w:t>radicalmente</w:t>
+      </w:r>
+      <w:r>
+        <w:t xml:space="preserve"> </w:t>
+      </w:r>
+      <w:r>
+        <w:rPr>
+          <w:b/>
+          <w:bCs/>
+        </w:rPr>
+        <w:t>distintas de las astrofísicas conocidas.</w:t>
+      </w:r>
+    </w:p>
+    <w:p>
+      <w:pPr>
+        <w:jc w:val="both"/>
+      </w:pPr>
+      <w:r>
+        <w:t xml:space="preserve">La combinación permitió identificar </w:t>
+      </w:r>
+      <w:r>
+        <w:rPr>
+          <w:b/>
+          <w:bCs/>
+        </w:rPr>
+        <w:t xml:space="preserve">nuevas candidatas </w:t>
+      </w:r>
+      <w:r>
+        <w:t xml:space="preserve">que presentan un </w:t>
+      </w:r>
+      <w:r>
+        <w:rPr>
+          <w:b/>
+          <w:bCs/>
+        </w:rPr>
+        <w:t>balance entre alta probabilidad de ser DM y alto nivel de anomalía</w:t>
+      </w:r>
+      <w:r>
+        <w:t xml:space="preserve">, fortaleciendo su consideración como </w:t>
+      </w:r>
+      <w:r>
+        <w:rPr>
+          <w:b/>
+          <w:bCs/>
+        </w:rPr>
+        <w:t>objetos de interés prioritario</w:t>
+      </w:r>
+      <w:r>
+        <w:t xml:space="preserve"> para futuras observaciones o análisis físicos.</w:t>
+      </w:r>
+    </w:p>
+    <w:p>
+      <w:pPr>
+        <w:pStyle w:val="Ttulo3"/>
+      </w:pPr>
+      <w:r>
+        <w:t xml:space="preserve">5. </w:t>
+      </w:r>
+      <w:r>
+        <w:rPr>
+          <w:rStyle w:val="Textoennegrita"/>
+          <w:b w:val="0"/>
+          <w:bCs w:val="0"/>
+        </w:rPr>
+        <w:t>Conclusiones</w:t>
+      </w:r>
+    </w:p>
+    <w:p>
+      <w:pPr>
+        <w:jc w:val="both"/>
+      </w:pPr>
+      <w:r>
+        <w:t xml:space="preserve">La fusión de prob_DM y anomaly_score ha demostrado ser una herramienta eficaz para </w:t>
+      </w:r>
+      <w:r>
+        <w:rPr>
+          <w:b/>
+          <w:bCs/>
+        </w:rPr>
+        <w:t>sintetizar resultados de diferentes naturalezas</w:t>
+      </w:r>
+      <w:r>
+        <w:t xml:space="preserve"> en una métrica única. Este enfoque permite seleccionar fuentes que no solo son probables candidatas a materia oscura, sino </w:t>
+      </w:r>
+      <w:r>
+        <w:lastRenderedPageBreak/>
+        <w:t xml:space="preserve">que además presentan </w:t>
+      </w:r>
+      <w:r>
+        <w:rPr>
+          <w:b/>
+          <w:bCs/>
+        </w:rPr>
+        <w:t>comportamientos inusuales en el contexto astrofísico</w:t>
+      </w:r>
+      <w:r>
+        <w:t>, lo que incrementa la robustez y la validez de la selección.</w:t>
+      </w:r>
+    </w:p>
+    <w:p>
+      <w:pPr>
+        <w:jc w:val="both"/>
+      </w:pPr>
+      <w:r>
+        <w:t xml:space="preserve">Esta metodología de fusión </w:t>
+      </w:r>
+      <w:r>
+        <w:rPr>
+          <w:b/>
+          <w:bCs/>
+        </w:rPr>
+        <w:t>puede ser extendida y adaptada</w:t>
+      </w:r>
+      <w:r>
+        <w:t xml:space="preserve"> en futuras investigaciones, utilizando modelos más avanzados o ponderaciones adaptativas, y constituye un </w:t>
+      </w:r>
+      <w:r>
+        <w:rPr>
+          <w:b/>
+          <w:bCs/>
+        </w:rPr>
+        <w:t xml:space="preserve">punto de partida sólido </w:t>
+      </w:r>
+      <w:r>
+        <w:t>para el descubrimiento de nuevos fenómenos astrofísicos.</w:t>
+      </w:r>
+    </w:p>
+    <w:p>
+      <w:pPr>
+        <w:jc w:val="both"/>
+      </w:pPr>
+    </w:p>
+    <w:p>
+      <w:pPr>
+        <w:pStyle w:val="Ttulo1"/>
+      </w:pPr>
+      <w:r>
+        <w:t>Intersección y Archivo Final de Candidatas</w:t>
+      </w:r>
+    </w:p>
+    <w:p>
+      <w:pPr>
+        <w:jc w:val="both"/>
+      </w:pPr>
+      <w:r>
+        <w:t xml:space="preserve">Con el objetivo de integrar de forma coherente los resultados obtenidos por los distintos modelos, se generó un </w:t>
+      </w:r>
+      <w:r>
+        <w:rPr>
+          <w:b/>
+          <w:bCs/>
+        </w:rPr>
+        <w:t>archivo final de candidatas a materia oscura</w:t>
+      </w:r>
+      <w:r>
+        <w:t xml:space="preserve"> que refleja </w:t>
+      </w:r>
+      <w:r>
+        <w:rPr>
+          <w:b/>
+          <w:bCs/>
+        </w:rPr>
+        <w:t>el origen de cada fuente destacada</w:t>
+      </w:r>
+      <w:r>
+        <w:t>, indicando si fue seleccionada por:</w:t>
+      </w:r>
+    </w:p>
+    <w:p>
+      <w:pPr>
+        <w:pStyle w:val="Prrafodelista"/>
+        <w:numPr>
+          <w:ilvl w:val="0"/>
+          <w:numId w:val="37"/>
+        </w:numPr>
+        <w:jc w:val="both"/>
+      </w:pPr>
+      <w:r>
+        <w:t xml:space="preserve">El </w:t>
+      </w:r>
+      <w:r>
+        <w:rPr>
+          <w:b/>
+          <w:bCs/>
+        </w:rPr>
+        <w:t>modelo fusionado</w:t>
+      </w:r>
+      <w:r>
+        <w:t xml:space="preserve"> (Random Forest + Anomalía).</w:t>
+      </w:r>
+    </w:p>
+    <w:p>
+      <w:pPr>
+        <w:pStyle w:val="Prrafodelista"/>
+        <w:numPr>
+          <w:ilvl w:val="0"/>
+          <w:numId w:val="37"/>
+        </w:numPr>
+        <w:jc w:val="both"/>
+      </w:pPr>
+      <w:r>
+        <w:t xml:space="preserve">La </w:t>
+      </w:r>
+      <w:r>
+        <w:rPr>
+          <w:b/>
+          <w:bCs/>
+        </w:rPr>
+        <w:t>validación cruzada supervisada</w:t>
+      </w:r>
+      <w:r>
+        <w:t xml:space="preserve"> (Random Forest + ANN).</w:t>
+      </w:r>
+    </w:p>
+    <w:p>
+      <w:pPr>
+        <w:pStyle w:val="Prrafodelista"/>
+        <w:numPr>
+          <w:ilvl w:val="0"/>
+          <w:numId w:val="37"/>
+        </w:numPr>
+        <w:jc w:val="both"/>
+      </w:pPr>
+      <w:r>
+        <w:rPr>
+          <w:b/>
+          <w:bCs/>
+        </w:rPr>
+        <w:t>Ambos enfoques</w:t>
+      </w:r>
+      <w:r>
+        <w:t>.</w:t>
+      </w:r>
+    </w:p>
+    <w:p>
+      <w:pPr>
+        <w:jc w:val="both"/>
+      </w:pPr>
+      <w:r>
+        <w:t xml:space="preserve">Para ello, se compararon las </w:t>
+      </w:r>
+      <w:r>
+        <w:rPr>
+          <w:b/>
+          <w:bCs/>
+        </w:rPr>
+        <w:t>10 principales candidatas</w:t>
+      </w:r>
+      <w:r>
+        <w:t xml:space="preserve"> del ranking combinado con </w:t>
+      </w:r>
+      <w:r>
+        <w:rPr>
+          <w:b/>
+          <w:bCs/>
+        </w:rPr>
+        <w:t xml:space="preserve">las 2 fuentes identificadas simultáneamente </w:t>
+      </w:r>
+      <w:r>
+        <w:t xml:space="preserve">por los modelos supervisados RF y ANN. Se utilizó una </w:t>
+      </w:r>
+      <w:r>
+        <w:rPr>
+          <w:b/>
+          <w:bCs/>
+        </w:rPr>
+        <w:t>fusión por ID de fuente</w:t>
+      </w:r>
+      <w:r>
+        <w:t xml:space="preserve">, etiquetando cada entrada según su procedencia. Esta clasificación permitió </w:t>
+      </w:r>
+      <w:r>
+        <w:rPr>
+          <w:b/>
+          <w:bCs/>
+        </w:rPr>
+        <w:t>analizar la complementariedad de los enfoques</w:t>
+      </w:r>
+      <w:r>
+        <w:t xml:space="preserve"> y consolidar un conjunto de candidatas sólidas.</w:t>
+      </w:r>
+    </w:p>
+    <w:p>
+      <w:pPr>
+        <w:pStyle w:val="Ttulo2"/>
+      </w:pPr>
+      <w:r>
+        <w:t>Resultados y Discusión</w:t>
+      </w:r>
+    </w:p>
+    <w:p>
+      <w:pPr>
+        <w:jc w:val="both"/>
+      </w:pPr>
+      <w:r>
+        <w:t>El análisis reveló que:</w:t>
+      </w:r>
+    </w:p>
+    <w:p>
+      <w:pPr>
+        <w:pStyle w:val="Prrafodelista"/>
+        <w:numPr>
+          <w:ilvl w:val="0"/>
+          <w:numId w:val="39"/>
+        </w:numPr>
+        <w:jc w:val="both"/>
+      </w:pPr>
+      <w:r>
+        <w:t xml:space="preserve">Las 10 principales candidatas por el </w:t>
+      </w:r>
+      <w:r>
+        <w:rPr>
+          <w:b/>
+          <w:bCs/>
+        </w:rPr>
+        <w:t>score combinado</w:t>
+      </w:r>
+      <w:r>
+        <w:t xml:space="preserve"> no coincidieron con las fuentes destacadas por los modelos supervisados.</w:t>
+      </w:r>
+    </w:p>
+    <w:p>
+      <w:pPr>
+        <w:pStyle w:val="Prrafodelista"/>
+        <w:numPr>
+          <w:ilvl w:val="0"/>
+          <w:numId w:val="39"/>
+        </w:numPr>
+        <w:jc w:val="both"/>
+      </w:pPr>
+      <w:r>
+        <w:t xml:space="preserve">Las fuentes 545 y 864, seleccionadas por RF y ANN, </w:t>
+      </w:r>
+      <w:r>
+        <w:rPr>
+          <w:b/>
+          <w:bCs/>
+        </w:rPr>
+        <w:t>no se encontraban entre las candidatas más anómalas</w:t>
+      </w:r>
+      <w:r>
+        <w:t>.</w:t>
+      </w:r>
+    </w:p>
+    <w:p>
+      <w:pPr>
+        <w:pStyle w:val="Prrafodelista"/>
+        <w:numPr>
+          <w:ilvl w:val="0"/>
+          <w:numId w:val="39"/>
+        </w:numPr>
+        <w:jc w:val="both"/>
+      </w:pPr>
+      <w:r>
+        <w:t xml:space="preserve">Las fuentes como 717, 631, y 763 lideraron el ranking combinado, presentando un equilibrio entre </w:t>
+      </w:r>
+      <w:r>
+        <w:rPr>
+          <w:b/>
+          <w:bCs/>
+        </w:rPr>
+        <w:t>alta probabilidad de materia oscura (≈0.86–0.88) y alta anomalía</w:t>
+      </w:r>
+      <w:r>
+        <w:t>.</w:t>
+      </w:r>
+    </w:p>
+    <w:p>
+      <w:pPr>
+        <w:jc w:val="both"/>
+      </w:pPr>
+    </w:p>
+    <w:p>
+      <w:pPr>
+        <w:jc w:val="both"/>
+      </w:pPr>
+    </w:p>
+    <w:p>
+      <w:pPr>
+        <w:jc w:val="both"/>
+      </w:pPr>
+    </w:p>
+    <w:p>
+      <w:pPr>
+        <w:jc w:val="both"/>
+      </w:pPr>
+    </w:p>
+    <w:p>
+      <w:pPr>
+        <w:jc w:val="both"/>
+      </w:pPr>
+      <w:r>
+        <w:rPr>
+          <w:noProof/>
+        </w:rPr>
+        <w:lastRenderedPageBreak/>
+        <w:drawing>
+          <wp:anchor distT="0" distB="0" distL="114300" distR="114300" simplePos="0" relativeHeight="251669504" behindDoc="0" locked="0" layoutInCell="1" allowOverlap="1" wp14:anchorId="4F56F04A" wp14:editId="5C3B632E">
+            <wp:simplePos x="0" y="0"/>
+            <wp:positionH relativeFrom="column">
+              <wp:posOffset>312420</wp:posOffset>
+            </wp:positionH>
+            <wp:positionV relativeFrom="paragraph">
+              <wp:posOffset>0</wp:posOffset>
+            </wp:positionV>
+            <wp:extent cx="5943600" cy="3566160"/>
+            <wp:effectExtent l="0" t="0" r="0" b="2540"/>
+            <wp:wrapTopAndBottom/>
+            <wp:docPr id="262778088" name="Imagen 10"/>
+            <wp:cNvGraphicFramePr>
+              <a:graphicFrameLocks xmlns:a="http://schemas.openxmlformats.org/drawingml/2006/main" noChangeAspect="1"/>
+            </wp:cNvGraphicFramePr>
+            <a:graphic xmlns:a="http://schemas.openxmlformats.org/drawingml/2006/main">
+              <a:graphicData uri="http://schemas.openxmlformats.org/drawingml/2006/picture">
+                <pic:pic xmlns:pic="http://schemas.openxmlformats.org/drawingml/2006/picture">
+                  <pic:nvPicPr>
+                    <pic:cNvPr id="262778088" name="Imagen 262778088"/>
+                    <pic:cNvPicPr/>
+                  </pic:nvPicPr>
+                  <pic:blipFill>
+                    <a:blip r:embed="rId24" cstate="print">
+                      <a:extLst>
+                        <a:ext uri="{28A0092B-C50C-407E-A947-70E740481C1C}">
+                          <a14:useLocalDpi xmlns:a14="http://schemas.microsoft.com/office/drawing/2010/main" val="0"/>
+                        </a:ext>
+                      </a:extLst>
+                    </a:blip>
+                    <a:stretch>
+                      <a:fillRect/>
+                    </a:stretch>
+                  </pic:blipFill>
+                  <pic:spPr>
+                    <a:xfrm>
+                      <a:off x="0" y="0"/>
+                      <a:ext cx="5943600" cy="3566160"/>
+                    </a:xfrm>
+                    <a:prstGeom prst="rect">
+                      <a:avLst/>
+                    </a:prstGeom>
+                  </pic:spPr>
+                </pic:pic>
+              </a:graphicData>
+            </a:graphic>
+          </wp:anchor>
+        </w:drawing>
+      </w:r>
+    </w:p>
+    <w:p>
+      <w:pPr>
+        <w:jc w:val="both"/>
+      </w:pPr>
+      <w:r>
+        <w:t xml:space="preserve">Estos resultados sugieren que el enfoque de fusión ha permitido descubrir </w:t>
+      </w:r>
+      <w:r>
+        <w:rPr>
+          <w:b/>
+          <w:bCs/>
+        </w:rPr>
+        <w:t>nuevas fuentes potencialmente interesantes</w:t>
+      </w:r>
+      <w:r>
+        <w:t xml:space="preserve"> que </w:t>
+      </w:r>
+      <w:r>
+        <w:rPr>
+          <w:b/>
+          <w:bCs/>
+        </w:rPr>
+        <w:t>no fueron identificadas por los modelos supervisados por sí solos</w:t>
+      </w:r>
+      <w:r>
+        <w:t xml:space="preserve">, aportando así </w:t>
+      </w:r>
+      <w:r>
+        <w:rPr>
+          <w:b/>
+          <w:bCs/>
+        </w:rPr>
+        <w:t>valor añadido al análisis y ampliando el espectro de posibles señales de materia oscura</w:t>
+      </w:r>
+      <w:r>
+        <w:t>.</w:t>
+      </w:r>
+    </w:p>
+    <w:p>
+      <w:pPr>
+        <w:jc w:val="both"/>
+      </w:pPr>
+    </w:p>
+    <w:p/>
+    <w:p>
+      <w:pPr>
+        <w:jc w:val="both"/>
+      </w:pPr>
+    </w:p>
+    <w:p>
+      <w:pPr>
+        <w:pStyle w:val="Ttulo1"/>
+        <w:rPr>
+          <w:rFonts w:eastAsia="Times New Roman" w:cs="Arial"/>
+        </w:rPr>
+      </w:pPr>
+      <w:r>
+        <w:rPr>
+          <w:rFonts w:asciiTheme="minorHAnsi" w:eastAsia="Times New Roman" w:hAnsiTheme="minorHAnsi" w:cs="Arial"/>
+        </w:rPr>
         <w:br w:type="page"/>
       </w:r>
     </w:p>
@@ -10220,7 +11552,6 @@
           <w:rFonts w:asciiTheme="minorHAnsi" w:eastAsia="Times New Roman" w:hAnsiTheme="minorHAnsi" w:cs="Arial"/>
         </w:rPr>
       </w:pPr>
-      <w:bookmarkStart w:id="18" w:name="_Toc1801951643"/>
       <w:r>
         <w:rPr>
           <w:rFonts w:asciiTheme="minorHAnsi" w:eastAsia="Times New Roman" w:hAnsiTheme="minorHAnsi" w:cs="Arial"/>
@@ -10234,7 +11565,7 @@
         </w:rPr>
         <w:t>s</w:t>
       </w:r>
-      <w:bookmarkEnd w:id="18"/>
+      <w:bookmarkEnd w:id="14"/>
     </w:p>
     <w:p>
       <w:pPr>
@@ -10244,14 +11575,14 @@
           <w:rFonts w:asciiTheme="minorHAnsi" w:eastAsia="Times New Roman" w:hAnsiTheme="minorHAnsi" w:cs="Arial"/>
         </w:rPr>
       </w:pPr>
-      <w:bookmarkStart w:id="19" w:name="_Toc874689910"/>
+      <w:bookmarkStart w:id="15" w:name="_Toc874689910"/>
       <w:r>
         <w:rPr>
           <w:rFonts w:asciiTheme="minorHAnsi" w:eastAsia="Times New Roman" w:hAnsiTheme="minorHAnsi" w:cs="Arial"/>
         </w:rPr>
         <w:t>Tablero Kanban y Burndown Chart</w:t>
       </w:r>
-      <w:bookmarkEnd w:id="19"/>
+      <w:bookmarkEnd w:id="15"/>
     </w:p>
     <w:p>
       <w:pPr>
@@ -10265,7 +11596,7 @@
           <w:rFonts w:eastAsia="Times New Roman" w:cs="Arial"/>
         </w:rPr>
       </w:pPr>
-      <w:hyperlink r:id="rId23">
+      <w:hyperlink r:id="rId25">
         <w:r>
           <w:rPr>
             <w:rStyle w:val="Hipervnculo"/>
@@ -10283,14 +11614,14 @@
           <w:rFonts w:asciiTheme="minorHAnsi" w:eastAsia="Times New Roman" w:hAnsiTheme="minorHAnsi" w:cs="Arial"/>
         </w:rPr>
       </w:pPr>
-      <w:bookmarkStart w:id="20" w:name="_Toc1214695057"/>
+      <w:bookmarkStart w:id="16" w:name="_Toc1214695057"/>
       <w:r>
         <w:rPr>
           <w:rFonts w:asciiTheme="minorHAnsi" w:eastAsia="Times New Roman" w:hAnsiTheme="minorHAnsi" w:cs="Arial"/>
         </w:rPr>
         <w:t>Código fuente y dependencias</w:t>
       </w:r>
-      <w:bookmarkEnd w:id="20"/>
+      <w:bookmarkEnd w:id="16"/>
     </w:p>
     <w:p>
       <w:pPr>
@@ -10304,7 +11635,7 @@
           <w:rFonts w:eastAsia="Times New Roman" w:cs="Arial"/>
         </w:rPr>
       </w:pPr>
-      <w:hyperlink r:id="rId24">
+      <w:hyperlink r:id="rId26">
         <w:r>
           <w:rPr>
             <w:rStyle w:val="Hipervnculo"/>
@@ -10328,7 +11659,7 @@
           <w:rFonts w:asciiTheme="minorHAnsi" w:eastAsia="Times New Roman" w:hAnsiTheme="minorHAnsi"/>
         </w:rPr>
       </w:pPr>
-      <w:bookmarkStart w:id="21" w:name="_Toc1249041748"/>
+      <w:bookmarkStart w:id="17" w:name="_Toc1249041748"/>
       <w:r>
         <w:rPr>
           <w:rFonts w:asciiTheme="minorHAnsi" w:eastAsia="Times New Roman" w:hAnsiTheme="minorHAnsi"/>
@@ -10336,7 +11667,7 @@
         <w:lastRenderedPageBreak/>
         <w:t>Bibliografía</w:t>
       </w:r>
-      <w:bookmarkEnd w:id="21"/>
+      <w:bookmarkEnd w:id="17"/>
     </w:p>
     <w:p>
       <w:pPr>
@@ -10362,7 +11693,7 @@
           <w:lang w:val="en-US"/>
         </w:rPr>
       </w:pPr>
-      <w:hyperlink r:id="rId25" w:anchor=":~:text=We%20present%20an%20incremental%20version,are%20updated%20for%20all%20sources" w:history="1">
+      <w:hyperlink r:id="rId27" w:anchor=":~:text=We%20present%20an%20incremental%20version,are%20updated%20for%20all%20sources" w:history="1">
         <w:r>
           <w:rPr>
             <w:rStyle w:val="Hipervnculo"/>
@@ -10394,7 +11725,7 @@
           <w:lang w:val="en-US"/>
         </w:rPr>
       </w:pPr>
-      <w:hyperlink r:id="rId26" w:anchor=":~:text=,51">
+      <w:hyperlink r:id="rId28" w:anchor=":~:text=,51">
         <w:r>
           <w:rPr>
             <w:rStyle w:val="Hipervnculo"/>
@@ -10427,7 +11758,7 @@
           <w:lang w:val="en-US"/>
         </w:rPr>
       </w:pPr>
-      <w:hyperlink r:id="rId27" w:history="1">
+      <w:hyperlink r:id="rId29" w:history="1">
         <w:r>
           <w:rPr>
             <w:rStyle w:val="Hipervnculo"/>
@@ -10463,7 +11794,7 @@
           <w:lang w:val="en-US"/>
         </w:rPr>
       </w:pPr>
-      <w:hyperlink r:id="rId28" w:history="1">
+      <w:hyperlink r:id="rId30" w:history="1">
         <w:r>
           <w:rPr>
             <w:rStyle w:val="Hipervnculo"/>
@@ -10498,7 +11829,7 @@
           <w:lang w:val="en-US"/>
         </w:rPr>
       </w:pPr>
-      <w:hyperlink r:id="rId29" w:history="1">
+      <w:hyperlink r:id="rId31" w:history="1">
         <w:r>
           <w:rPr>
             <w:rStyle w:val="Hipervnculo"/>
@@ -10532,7 +11863,7 @@
           <w:lang w:val="en-US"/>
         </w:rPr>
       </w:pPr>
-      <w:hyperlink r:id="rId30" w:history="1">
+      <w:hyperlink r:id="rId32" w:history="1">
         <w:r>
           <w:rPr>
             <w:rStyle w:val="Hipervnculo"/>
@@ -10571,7 +11902,7 @@
           <w:lang w:val="en-US"/>
         </w:rPr>
       </w:pPr>
-      <w:hyperlink r:id="rId31" w:history="1">
+      <w:hyperlink r:id="rId33" w:history="1">
         <w:r>
           <w:rPr>
             <w:rStyle w:val="Hipervnculo"/>
@@ -10605,7 +11936,7 @@
           <w:lang w:val="en-US"/>
         </w:rPr>
       </w:pPr>
-      <w:hyperlink r:id="rId32" w:history="1">
+      <w:hyperlink r:id="rId34" w:history="1">
         <w:r>
           <w:rPr>
             <w:rStyle w:val="Hipervnculo"/>
@@ -10718,7 +12049,7 @@
         </w:rPr>
         <w:t xml:space="preserve">GitHub. </w:t>
       </w:r>
-      <w:hyperlink r:id="rId33" w:tgtFrame="_new" w:history="1">
+      <w:hyperlink r:id="rId35" w:tgtFrame="_new" w:history="1">
         <w:r>
           <w:rPr>
             <w:rStyle w:val="Hipervnculo"/>
@@ -10739,10 +12070,10 @@
       </w:pPr>
     </w:p>
     <w:sectPr>
-      <w:headerReference w:type="default" r:id="rId34"/>
-      <w:footerReference w:type="default" r:id="rId35"/>
-      <w:headerReference w:type="first" r:id="rId36"/>
-      <w:footerReference w:type="first" r:id="rId37"/>
+      <w:headerReference w:type="default" r:id="rId36"/>
+      <w:footerReference w:type="default" r:id="rId37"/>
+      <w:headerReference w:type="first" r:id="rId38"/>
+      <w:footerReference w:type="first" r:id="rId39"/>
       <w:pgSz w:w="12240" w:h="15840"/>
       <w:pgMar w:top="1440" w:right="1440" w:bottom="1440" w:left="1440" w:header="720" w:footer="720" w:gutter="0"/>
       <w:cols w:space="720"/>
@@ -11219,6 +12550,119 @@
     </w:lvl>
   </w:abstractNum>
   <w:abstractNum w:abstractNumId="1" w15:restartNumberingAfterBreak="0">
+    <w:nsid w:val="03825174"/>
+    <w:multiLevelType w:val="hybridMultilevel"/>
+    <w:tmpl w:val="4B7C4C94"/>
+    <w:lvl w:ilvl="0" w:tplc="040A0001">
+      <w:start w:val="1"/>
+      <w:numFmt w:val="bullet"/>
+      <w:lvlText w:val=""/>
+      <w:lvlJc w:val="left"/>
+      <w:pPr>
+        <w:ind w:left="720" w:hanging="360"/>
+      </w:pPr>
+      <w:rPr>
+        <w:rFonts w:ascii="Symbol" w:hAnsi="Symbol" w:hint="default"/>
+      </w:rPr>
+    </w:lvl>
+    <w:lvl w:ilvl="1" w:tplc="040A0003" w:tentative="1">
+      <w:start w:val="1"/>
+      <w:numFmt w:val="bullet"/>
+      <w:lvlText w:val="o"/>
+      <w:lvlJc w:val="left"/>
+      <w:pPr>
+        <w:ind w:left="1440" w:hanging="360"/>
+      </w:pPr>
+      <w:rPr>
+        <w:rFonts w:ascii="Courier New" w:hAnsi="Courier New" w:cs="Courier New" w:hint="default"/>
+      </w:rPr>
+    </w:lvl>
+    <w:lvl w:ilvl="2" w:tplc="040A0005" w:tentative="1">
+      <w:start w:val="1"/>
+      <w:numFmt w:val="bullet"/>
+      <w:lvlText w:val=""/>
+      <w:lvlJc w:val="left"/>
+      <w:pPr>
+        <w:ind w:left="2160" w:hanging="360"/>
+      </w:pPr>
+      <w:rPr>
+        <w:rFonts w:ascii="Wingdings" w:hAnsi="Wingdings" w:hint="default"/>
+      </w:rPr>
+    </w:lvl>
+    <w:lvl w:ilvl="3" w:tplc="040A0001" w:tentative="1">
+      <w:start w:val="1"/>
+      <w:numFmt w:val="bullet"/>
+      <w:lvlText w:val=""/>
+      <w:lvlJc w:val="left"/>
+      <w:pPr>
+        <w:ind w:left="2880" w:hanging="360"/>
+      </w:pPr>
+      <w:rPr>
+        <w:rFonts w:ascii="Symbol" w:hAnsi="Symbol" w:hint="default"/>
+      </w:rPr>
+    </w:lvl>
+    <w:lvl w:ilvl="4" w:tplc="040A0003" w:tentative="1">
+      <w:start w:val="1"/>
+      <w:numFmt w:val="bullet"/>
+      <w:lvlText w:val="o"/>
+      <w:lvlJc w:val="left"/>
+      <w:pPr>
+        <w:ind w:left="3600" w:hanging="360"/>
+      </w:pPr>
+      <w:rPr>
+        <w:rFonts w:ascii="Courier New" w:hAnsi="Courier New" w:cs="Courier New" w:hint="default"/>
+      </w:rPr>
+    </w:lvl>
+    <w:lvl w:ilvl="5" w:tplc="040A0005" w:tentative="1">
+      <w:start w:val="1"/>
+      <w:numFmt w:val="bullet"/>
+      <w:lvlText w:val=""/>
+      <w:lvlJc w:val="left"/>
+      <w:pPr>
+        <w:ind w:left="4320" w:hanging="360"/>
+      </w:pPr>
+      <w:rPr>
+        <w:rFonts w:ascii="Wingdings" w:hAnsi="Wingdings" w:hint="default"/>
+      </w:rPr>
+    </w:lvl>
+    <w:lvl w:ilvl="6" w:tplc="040A0001" w:tentative="1">
+      <w:start w:val="1"/>
+      <w:numFmt w:val="bullet"/>
+      <w:lvlText w:val=""/>
+      <w:lvlJc w:val="left"/>
+      <w:pPr>
+        <w:ind w:left="5040" w:hanging="360"/>
+      </w:pPr>
+      <w:rPr>
+        <w:rFonts w:ascii="Symbol" w:hAnsi="Symbol" w:hint="default"/>
+      </w:rPr>
+    </w:lvl>
+    <w:lvl w:ilvl="7" w:tplc="040A0003" w:tentative="1">
+      <w:start w:val="1"/>
+      <w:numFmt w:val="bullet"/>
+      <w:lvlText w:val="o"/>
+      <w:lvlJc w:val="left"/>
+      <w:pPr>
+        <w:ind w:left="5760" w:hanging="360"/>
+      </w:pPr>
+      <w:rPr>
+        <w:rFonts w:ascii="Courier New" w:hAnsi="Courier New" w:cs="Courier New" w:hint="default"/>
+      </w:rPr>
+    </w:lvl>
+    <w:lvl w:ilvl="8" w:tplc="040A0005" w:tentative="1">
+      <w:start w:val="1"/>
+      <w:numFmt w:val="bullet"/>
+      <w:lvlText w:val=""/>
+      <w:lvlJc w:val="left"/>
+      <w:pPr>
+        <w:ind w:left="6480" w:hanging="360"/>
+      </w:pPr>
+      <w:rPr>
+        <w:rFonts w:ascii="Wingdings" w:hAnsi="Wingdings" w:hint="default"/>
+      </w:rPr>
+    </w:lvl>
+  </w:abstractNum>
+  <w:abstractNum w:abstractNumId="2" w15:restartNumberingAfterBreak="0">
     <w:nsid w:val="066B3242"/>
     <w:multiLevelType w:val="hybridMultilevel"/>
     <w:tmpl w:val="14CAC5DE"/>
@@ -11331,7 +12775,120 @@
       </w:rPr>
     </w:lvl>
   </w:abstractNum>
-  <w:abstractNum w:abstractNumId="2" w15:restartNumberingAfterBreak="0">
+  <w:abstractNum w:abstractNumId="3" w15:restartNumberingAfterBreak="0">
+    <w:nsid w:val="09DA2713"/>
+    <w:multiLevelType w:val="hybridMultilevel"/>
+    <w:tmpl w:val="715E9010"/>
+    <w:lvl w:ilvl="0" w:tplc="040A0001">
+      <w:start w:val="1"/>
+      <w:numFmt w:val="bullet"/>
+      <w:lvlText w:val=""/>
+      <w:lvlJc w:val="left"/>
+      <w:pPr>
+        <w:ind w:left="720" w:hanging="360"/>
+      </w:pPr>
+      <w:rPr>
+        <w:rFonts w:ascii="Symbol" w:hAnsi="Symbol" w:hint="default"/>
+      </w:rPr>
+    </w:lvl>
+    <w:lvl w:ilvl="1" w:tplc="040A0003" w:tentative="1">
+      <w:start w:val="1"/>
+      <w:numFmt w:val="bullet"/>
+      <w:lvlText w:val="o"/>
+      <w:lvlJc w:val="left"/>
+      <w:pPr>
+        <w:ind w:left="1440" w:hanging="360"/>
+      </w:pPr>
+      <w:rPr>
+        <w:rFonts w:ascii="Courier New" w:hAnsi="Courier New" w:cs="Courier New" w:hint="default"/>
+      </w:rPr>
+    </w:lvl>
+    <w:lvl w:ilvl="2" w:tplc="040A0005" w:tentative="1">
+      <w:start w:val="1"/>
+      <w:numFmt w:val="bullet"/>
+      <w:lvlText w:val=""/>
+      <w:lvlJc w:val="left"/>
+      <w:pPr>
+        <w:ind w:left="2160" w:hanging="360"/>
+      </w:pPr>
+      <w:rPr>
+        <w:rFonts w:ascii="Wingdings" w:hAnsi="Wingdings" w:hint="default"/>
+      </w:rPr>
+    </w:lvl>
+    <w:lvl w:ilvl="3" w:tplc="040A0001" w:tentative="1">
+      <w:start w:val="1"/>
+      <w:numFmt w:val="bullet"/>
+      <w:lvlText w:val=""/>
+      <w:lvlJc w:val="left"/>
+      <w:pPr>
+        <w:ind w:left="2880" w:hanging="360"/>
+      </w:pPr>
+      <w:rPr>
+        <w:rFonts w:ascii="Symbol" w:hAnsi="Symbol" w:hint="default"/>
+      </w:rPr>
+    </w:lvl>
+    <w:lvl w:ilvl="4" w:tplc="040A0003" w:tentative="1">
+      <w:start w:val="1"/>
+      <w:numFmt w:val="bullet"/>
+      <w:lvlText w:val="o"/>
+      <w:lvlJc w:val="left"/>
+      <w:pPr>
+        <w:ind w:left="3600" w:hanging="360"/>
+      </w:pPr>
+      <w:rPr>
+        <w:rFonts w:ascii="Courier New" w:hAnsi="Courier New" w:cs="Courier New" w:hint="default"/>
+      </w:rPr>
+    </w:lvl>
+    <w:lvl w:ilvl="5" w:tplc="040A0005" w:tentative="1">
+      <w:start w:val="1"/>
+      <w:numFmt w:val="bullet"/>
+      <w:lvlText w:val=""/>
+      <w:lvlJc w:val="left"/>
+      <w:pPr>
+        <w:ind w:left="4320" w:hanging="360"/>
+      </w:pPr>
+      <w:rPr>
+        <w:rFonts w:ascii="Wingdings" w:hAnsi="Wingdings" w:hint="default"/>
+      </w:rPr>
+    </w:lvl>
+    <w:lvl w:ilvl="6" w:tplc="040A0001" w:tentative="1">
+      <w:start w:val="1"/>
+      <w:numFmt w:val="bullet"/>
+      <w:lvlText w:val=""/>
+      <w:lvlJc w:val="left"/>
+      <w:pPr>
+        <w:ind w:left="5040" w:hanging="360"/>
+      </w:pPr>
+      <w:rPr>
+        <w:rFonts w:ascii="Symbol" w:hAnsi="Symbol" w:hint="default"/>
+      </w:rPr>
+    </w:lvl>
+    <w:lvl w:ilvl="7" w:tplc="040A0003" w:tentative="1">
+      <w:start w:val="1"/>
+      <w:numFmt w:val="bullet"/>
+      <w:lvlText w:val="o"/>
+      <w:lvlJc w:val="left"/>
+      <w:pPr>
+        <w:ind w:left="5760" w:hanging="360"/>
+      </w:pPr>
+      <w:rPr>
+        <w:rFonts w:ascii="Courier New" w:hAnsi="Courier New" w:cs="Courier New" w:hint="default"/>
+      </w:rPr>
+    </w:lvl>
+    <w:lvl w:ilvl="8" w:tplc="040A0005" w:tentative="1">
+      <w:start w:val="1"/>
+      <w:numFmt w:val="bullet"/>
+      <w:lvlText w:val=""/>
+      <w:lvlJc w:val="left"/>
+      <w:pPr>
+        <w:ind w:left="6480" w:hanging="360"/>
+      </w:pPr>
+      <w:rPr>
+        <w:rFonts w:ascii="Wingdings" w:hAnsi="Wingdings" w:hint="default"/>
+      </w:rPr>
+    </w:lvl>
+  </w:abstractNum>
+  <w:abstractNum w:abstractNumId="4" w15:restartNumberingAfterBreak="0">
     <w:nsid w:val="10445D17"/>
     <w:multiLevelType w:val="hybridMultilevel"/>
     <w:tmpl w:val="610687CE"/>
@@ -11417,7 +12974,7 @@
       </w:pPr>
     </w:lvl>
   </w:abstractNum>
-  <w:abstractNum w:abstractNumId="3" w15:restartNumberingAfterBreak="0">
+  <w:abstractNum w:abstractNumId="5" w15:restartNumberingAfterBreak="0">
     <w:nsid w:val="1A294001"/>
     <w:multiLevelType w:val="hybridMultilevel"/>
     <w:tmpl w:val="303CB5DE"/>
@@ -11530,7 +13087,7 @@
       </w:rPr>
     </w:lvl>
   </w:abstractNum>
-  <w:abstractNum w:abstractNumId="4" w15:restartNumberingAfterBreak="0">
+  <w:abstractNum w:abstractNumId="6" w15:restartNumberingAfterBreak="0">
     <w:nsid w:val="1D358464"/>
     <w:multiLevelType w:val="hybridMultilevel"/>
     <w:tmpl w:val="9DB0F874"/>
@@ -11616,7 +13173,7 @@
       </w:pPr>
     </w:lvl>
   </w:abstractNum>
-  <w:abstractNum w:abstractNumId="5" w15:restartNumberingAfterBreak="0">
+  <w:abstractNum w:abstractNumId="7" w15:restartNumberingAfterBreak="0">
     <w:nsid w:val="24806B50"/>
     <w:multiLevelType w:val="hybridMultilevel"/>
     <w:tmpl w:val="30323368"/>
@@ -11729,7 +13286,7 @@
       </w:rPr>
     </w:lvl>
   </w:abstractNum>
-  <w:abstractNum w:abstractNumId="6" w15:restartNumberingAfterBreak="0">
+  <w:abstractNum w:abstractNumId="8" w15:restartNumberingAfterBreak="0">
     <w:nsid w:val="277871E1"/>
     <w:multiLevelType w:val="multilevel"/>
     <w:tmpl w:val="3A3EE9F0"/>
@@ -11878,7 +13435,7 @@
       </w:rPr>
     </w:lvl>
   </w:abstractNum>
-  <w:abstractNum w:abstractNumId="7" w15:restartNumberingAfterBreak="0">
+  <w:abstractNum w:abstractNumId="9" w15:restartNumberingAfterBreak="0">
     <w:nsid w:val="29805F92"/>
     <w:multiLevelType w:val="multilevel"/>
     <w:tmpl w:val="81344968"/>
@@ -12027,7 +13584,7 @@
       </w:rPr>
     </w:lvl>
   </w:abstractNum>
-  <w:abstractNum w:abstractNumId="8" w15:restartNumberingAfterBreak="0">
+  <w:abstractNum w:abstractNumId="10" w15:restartNumberingAfterBreak="0">
     <w:nsid w:val="2B65DB2E"/>
     <w:multiLevelType w:val="hybridMultilevel"/>
     <w:tmpl w:val="6F14D2F8"/>
@@ -12140,7 +13697,7 @@
       </w:rPr>
     </w:lvl>
   </w:abstractNum>
-  <w:abstractNum w:abstractNumId="9" w15:restartNumberingAfterBreak="0">
+  <w:abstractNum w:abstractNumId="11" w15:restartNumberingAfterBreak="0">
     <w:nsid w:val="2C1A27B0"/>
     <w:multiLevelType w:val="multilevel"/>
     <w:tmpl w:val="9EA0DD0E"/>
@@ -12289,7 +13846,7 @@
       </w:rPr>
     </w:lvl>
   </w:abstractNum>
-  <w:abstractNum w:abstractNumId="10" w15:restartNumberingAfterBreak="0">
+  <w:abstractNum w:abstractNumId="12" w15:restartNumberingAfterBreak="0">
     <w:nsid w:val="2C2100E3"/>
     <w:multiLevelType w:val="hybridMultilevel"/>
     <w:tmpl w:val="50AA1312"/>
@@ -12402,7 +13959,7 @@
       </w:rPr>
     </w:lvl>
   </w:abstractNum>
-  <w:abstractNum w:abstractNumId="11" w15:restartNumberingAfterBreak="0">
+  <w:abstractNum w:abstractNumId="13" w15:restartNumberingAfterBreak="0">
     <w:nsid w:val="2CA200D6"/>
     <w:multiLevelType w:val="multilevel"/>
     <w:tmpl w:val="819EE7B6"/>
@@ -12551,7 +14108,156 @@
       </w:rPr>
     </w:lvl>
   </w:abstractNum>
-  <w:abstractNum w:abstractNumId="12" w15:restartNumberingAfterBreak="0">
+  <w:abstractNum w:abstractNumId="14" w15:restartNumberingAfterBreak="0">
+    <w:nsid w:val="2D792AEE"/>
+    <w:multiLevelType w:val="multilevel"/>
+    <w:tmpl w:val="32EE4DA0"/>
+    <w:lvl w:ilvl="0">
+      <w:start w:val="1"/>
+      <w:numFmt w:val="bullet"/>
+      <w:lvlText w:val=""/>
+      <w:lvlJc w:val="left"/>
+      <w:pPr>
+        <w:tabs>
+          <w:tab w:val="num" w:pos="720"/>
+        </w:tabs>
+        <w:ind w:left="720" w:hanging="360"/>
+      </w:pPr>
+      <w:rPr>
+        <w:rFonts w:ascii="Symbol" w:hAnsi="Symbol" w:hint="default"/>
+        <w:sz w:val="20"/>
+      </w:rPr>
+    </w:lvl>
+    <w:lvl w:ilvl="1" w:tentative="1">
+      <w:start w:val="1"/>
+      <w:numFmt w:val="bullet"/>
+      <w:lvlText w:val="o"/>
+      <w:lvlJc w:val="left"/>
+      <w:pPr>
+        <w:tabs>
+          <w:tab w:val="num" w:pos="1440"/>
+        </w:tabs>
+        <w:ind w:left="1440" w:hanging="360"/>
+      </w:pPr>
+      <w:rPr>
+        <w:rFonts w:ascii="Courier New" w:hAnsi="Courier New" w:hint="default"/>
+        <w:sz w:val="20"/>
+      </w:rPr>
+    </w:lvl>
+    <w:lvl w:ilvl="2" w:tentative="1">
+      <w:start w:val="1"/>
+      <w:numFmt w:val="bullet"/>
+      <w:lvlText w:val=""/>
+      <w:lvlJc w:val="left"/>
+      <w:pPr>
+        <w:tabs>
+          <w:tab w:val="num" w:pos="2160"/>
+        </w:tabs>
+        <w:ind w:left="2160" w:hanging="360"/>
+      </w:pPr>
+      <w:rPr>
+        <w:rFonts w:ascii="Wingdings" w:hAnsi="Wingdings" w:hint="default"/>
+        <w:sz w:val="20"/>
+      </w:rPr>
+    </w:lvl>
+    <w:lvl w:ilvl="3" w:tentative="1">
+      <w:start w:val="1"/>
+      <w:numFmt w:val="bullet"/>
+      <w:lvlText w:val=""/>
+      <w:lvlJc w:val="left"/>
+      <w:pPr>
+        <w:tabs>
+          <w:tab w:val="num" w:pos="2880"/>
+        </w:tabs>
+        <w:ind w:left="2880" w:hanging="360"/>
+      </w:pPr>
+      <w:rPr>
+        <w:rFonts w:ascii="Wingdings" w:hAnsi="Wingdings" w:hint="default"/>
+        <w:sz w:val="20"/>
+      </w:rPr>
+    </w:lvl>
+    <w:lvl w:ilvl="4" w:tentative="1">
+      <w:start w:val="1"/>
+      <w:numFmt w:val="bullet"/>
+      <w:lvlText w:val=""/>
+      <w:lvlJc w:val="left"/>
+      <w:pPr>
+        <w:tabs>
+          <w:tab w:val="num" w:pos="3600"/>
+        </w:tabs>
+        <w:ind w:left="3600" w:hanging="360"/>
+      </w:pPr>
+      <w:rPr>
+        <w:rFonts w:ascii="Wingdings" w:hAnsi="Wingdings" w:hint="default"/>
+        <w:sz w:val="20"/>
+      </w:rPr>
+    </w:lvl>
+    <w:lvl w:ilvl="5" w:tentative="1">
+      <w:start w:val="1"/>
+      <w:numFmt w:val="bullet"/>
+      <w:lvlText w:val=""/>
+      <w:lvlJc w:val="left"/>
+      <w:pPr>
+        <w:tabs>
+          <w:tab w:val="num" w:pos="4320"/>
+        </w:tabs>
+        <w:ind w:left="4320" w:hanging="360"/>
+      </w:pPr>
+      <w:rPr>
+        <w:rFonts w:ascii="Wingdings" w:hAnsi="Wingdings" w:hint="default"/>
+        <w:sz w:val="20"/>
+      </w:rPr>
+    </w:lvl>
+    <w:lvl w:ilvl="6" w:tentative="1">
+      <w:start w:val="1"/>
+      <w:numFmt w:val="bullet"/>
+      <w:lvlText w:val=""/>
+      <w:lvlJc w:val="left"/>
+      <w:pPr>
+        <w:tabs>
+          <w:tab w:val="num" w:pos="5040"/>
+        </w:tabs>
+        <w:ind w:left="5040" w:hanging="360"/>
+      </w:pPr>
+      <w:rPr>
+        <w:rFonts w:ascii="Wingdings" w:hAnsi="Wingdings" w:hint="default"/>
+        <w:sz w:val="20"/>
+      </w:rPr>
+    </w:lvl>
+    <w:lvl w:ilvl="7" w:tentative="1">
+      <w:start w:val="1"/>
+      <w:numFmt w:val="bullet"/>
+      <w:lvlText w:val=""/>
+      <w:lvlJc w:val="left"/>
+      <w:pPr>
+        <w:tabs>
+          <w:tab w:val="num" w:pos="5760"/>
+        </w:tabs>
+        <w:ind w:left="5760" w:hanging="360"/>
+      </w:pPr>
+      <w:rPr>
+        <w:rFonts w:ascii="Wingdings" w:hAnsi="Wingdings" w:hint="default"/>
+        <w:sz w:val="20"/>
+      </w:rPr>
+    </w:lvl>
+    <w:lvl w:ilvl="8" w:tentative="1">
+      <w:start w:val="1"/>
+      <w:numFmt w:val="bullet"/>
+      <w:lvlText w:val=""/>
+      <w:lvlJc w:val="left"/>
+      <w:pPr>
+        <w:tabs>
+          <w:tab w:val="num" w:pos="6480"/>
+        </w:tabs>
+        <w:ind w:left="6480" w:hanging="360"/>
+      </w:pPr>
+      <w:rPr>
+        <w:rFonts w:ascii="Wingdings" w:hAnsi="Wingdings" w:hint="default"/>
+        <w:sz w:val="20"/>
+      </w:rPr>
+    </w:lvl>
+  </w:abstractNum>
+  <w:abstractNum w:abstractNumId="15" w15:restartNumberingAfterBreak="0">
     <w:nsid w:val="2E9B3D0A"/>
     <w:multiLevelType w:val="multilevel"/>
     <w:tmpl w:val="AF283C9E"/>
@@ -12700,7 +14406,7 @@
       </w:rPr>
     </w:lvl>
   </w:abstractNum>
-  <w:abstractNum w:abstractNumId="13" w15:restartNumberingAfterBreak="0">
+  <w:abstractNum w:abstractNumId="16" w15:restartNumberingAfterBreak="0">
     <w:nsid w:val="30F56FD5"/>
     <w:multiLevelType w:val="hybridMultilevel"/>
     <w:tmpl w:val="EDD0ECFA"/>
@@ -12789,7 +14495,7 @@
       </w:pPr>
     </w:lvl>
   </w:abstractNum>
-  <w:abstractNum w:abstractNumId="14" w15:restartNumberingAfterBreak="0">
+  <w:abstractNum w:abstractNumId="17" w15:restartNumberingAfterBreak="0">
     <w:nsid w:val="36AB886F"/>
     <w:multiLevelType w:val="hybridMultilevel"/>
     <w:tmpl w:val="5F3E386C"/>
@@ -12902,7 +14608,7 @@
       </w:rPr>
     </w:lvl>
   </w:abstractNum>
-  <w:abstractNum w:abstractNumId="15" w15:restartNumberingAfterBreak="0">
+  <w:abstractNum w:abstractNumId="18" w15:restartNumberingAfterBreak="0">
     <w:nsid w:val="3BE619D7"/>
     <w:multiLevelType w:val="multilevel"/>
     <w:tmpl w:val="117CFDA6"/>
@@ -13051,7 +14757,7 @@
       </w:rPr>
     </w:lvl>
   </w:abstractNum>
-  <w:abstractNum w:abstractNumId="16" w15:restartNumberingAfterBreak="0">
+  <w:abstractNum w:abstractNumId="19" w15:restartNumberingAfterBreak="0">
     <w:nsid w:val="40AB6E27"/>
     <w:multiLevelType w:val="hybridMultilevel"/>
     <w:tmpl w:val="0D98CC74"/>
@@ -13164,7 +14870,120 @@
       </w:rPr>
     </w:lvl>
   </w:abstractNum>
-  <w:abstractNum w:abstractNumId="17" w15:restartNumberingAfterBreak="0">
+  <w:abstractNum w:abstractNumId="20" w15:restartNumberingAfterBreak="0">
+    <w:nsid w:val="4D45157C"/>
+    <w:multiLevelType w:val="hybridMultilevel"/>
+    <w:tmpl w:val="E5126D20"/>
+    <w:lvl w:ilvl="0" w:tplc="040A0001">
+      <w:start w:val="1"/>
+      <w:numFmt w:val="bullet"/>
+      <w:lvlText w:val=""/>
+      <w:lvlJc w:val="left"/>
+      <w:pPr>
+        <w:ind w:left="720" w:hanging="360"/>
+      </w:pPr>
+      <w:rPr>
+        <w:rFonts w:ascii="Symbol" w:hAnsi="Symbol" w:hint="default"/>
+      </w:rPr>
+    </w:lvl>
+    <w:lvl w:ilvl="1" w:tplc="040A0003" w:tentative="1">
+      <w:start w:val="1"/>
+      <w:numFmt w:val="bullet"/>
+      <w:lvlText w:val="o"/>
+      <w:lvlJc w:val="left"/>
+      <w:pPr>
+        <w:ind w:left="1440" w:hanging="360"/>
+      </w:pPr>
+      <w:rPr>
+        <w:rFonts w:ascii="Courier New" w:hAnsi="Courier New" w:cs="Courier New" w:hint="default"/>
+      </w:rPr>
+    </w:lvl>
+    <w:lvl w:ilvl="2" w:tplc="040A0005" w:tentative="1">
+      <w:start w:val="1"/>
+      <w:numFmt w:val="bullet"/>
+      <w:lvlText w:val=""/>
+      <w:lvlJc w:val="left"/>
+      <w:pPr>
+        <w:ind w:left="2160" w:hanging="360"/>
+      </w:pPr>
+      <w:rPr>
+        <w:rFonts w:ascii="Wingdings" w:hAnsi="Wingdings" w:hint="default"/>
+      </w:rPr>
+    </w:lvl>
+    <w:lvl w:ilvl="3" w:tplc="040A0001" w:tentative="1">
+      <w:start w:val="1"/>
+      <w:numFmt w:val="bullet"/>
+      <w:lvlText w:val=""/>
+      <w:lvlJc w:val="left"/>
+      <w:pPr>
+        <w:ind w:left="2880" w:hanging="360"/>
+      </w:pPr>
+      <w:rPr>
+        <w:rFonts w:ascii="Symbol" w:hAnsi="Symbol" w:hint="default"/>
+      </w:rPr>
+    </w:lvl>
+    <w:lvl w:ilvl="4" w:tplc="040A0003" w:tentative="1">
+      <w:start w:val="1"/>
+      <w:numFmt w:val="bullet"/>
+      <w:lvlText w:val="o"/>
+      <w:lvlJc w:val="left"/>
+      <w:pPr>
+        <w:ind w:left="3600" w:hanging="360"/>
+      </w:pPr>
+      <w:rPr>
+        <w:rFonts w:ascii="Courier New" w:hAnsi="Courier New" w:cs="Courier New" w:hint="default"/>
+      </w:rPr>
+    </w:lvl>
+    <w:lvl w:ilvl="5" w:tplc="040A0005" w:tentative="1">
+      <w:start w:val="1"/>
+      <w:numFmt w:val="bullet"/>
+      <w:lvlText w:val=""/>
+      <w:lvlJc w:val="left"/>
+      <w:pPr>
+        <w:ind w:left="4320" w:hanging="360"/>
+      </w:pPr>
+      <w:rPr>
+        <w:rFonts w:ascii="Wingdings" w:hAnsi="Wingdings" w:hint="default"/>
+      </w:rPr>
+    </w:lvl>
+    <w:lvl w:ilvl="6" w:tplc="040A0001" w:tentative="1">
+      <w:start w:val="1"/>
+      <w:numFmt w:val="bullet"/>
+      <w:lvlText w:val=""/>
+      <w:lvlJc w:val="left"/>
+      <w:pPr>
+        <w:ind w:left="5040" w:hanging="360"/>
+      </w:pPr>
+      <w:rPr>
+        <w:rFonts w:ascii="Symbol" w:hAnsi="Symbol" w:hint="default"/>
+      </w:rPr>
+    </w:lvl>
+    <w:lvl w:ilvl="7" w:tplc="040A0003" w:tentative="1">
+      <w:start w:val="1"/>
+      <w:numFmt w:val="bullet"/>
+      <w:lvlText w:val="o"/>
+      <w:lvlJc w:val="left"/>
+      <w:pPr>
+        <w:ind w:left="5760" w:hanging="360"/>
+      </w:pPr>
+      <w:rPr>
+        <w:rFonts w:ascii="Courier New" w:hAnsi="Courier New" w:cs="Courier New" w:hint="default"/>
+      </w:rPr>
+    </w:lvl>
+    <w:lvl w:ilvl="8" w:tplc="040A0005" w:tentative="1">
+      <w:start w:val="1"/>
+      <w:numFmt w:val="bullet"/>
+      <w:lvlText w:val=""/>
+      <w:lvlJc w:val="left"/>
+      <w:pPr>
+        <w:ind w:left="6480" w:hanging="360"/>
+      </w:pPr>
+      <w:rPr>
+        <w:rFonts w:ascii="Wingdings" w:hAnsi="Wingdings" w:hint="default"/>
+      </w:rPr>
+    </w:lvl>
+  </w:abstractNum>
+  <w:abstractNum w:abstractNumId="21" w15:restartNumberingAfterBreak="0">
     <w:nsid w:val="55990F2E"/>
     <w:multiLevelType w:val="hybridMultilevel"/>
     <w:tmpl w:val="BA7CAD50"/>
@@ -13276,7 +15095,156 @@
       </w:rPr>
     </w:lvl>
   </w:abstractNum>
-  <w:abstractNum w:abstractNumId="18" w15:restartNumberingAfterBreak="0">
+  <w:abstractNum w:abstractNumId="22" w15:restartNumberingAfterBreak="0">
+    <w:nsid w:val="58422168"/>
+    <w:multiLevelType w:val="multilevel"/>
+    <w:tmpl w:val="964E9BB4"/>
+    <w:lvl w:ilvl="0">
+      <w:start w:val="1"/>
+      <w:numFmt w:val="bullet"/>
+      <w:lvlText w:val=""/>
+      <w:lvlJc w:val="left"/>
+      <w:pPr>
+        <w:tabs>
+          <w:tab w:val="num" w:pos="720"/>
+        </w:tabs>
+        <w:ind w:left="720" w:hanging="360"/>
+      </w:pPr>
+      <w:rPr>
+        <w:rFonts w:ascii="Symbol" w:hAnsi="Symbol" w:hint="default"/>
+        <w:sz w:val="20"/>
+      </w:rPr>
+    </w:lvl>
+    <w:lvl w:ilvl="1" w:tentative="1">
+      <w:start w:val="1"/>
+      <w:numFmt w:val="bullet"/>
+      <w:lvlText w:val="o"/>
+      <w:lvlJc w:val="left"/>
+      <w:pPr>
+        <w:tabs>
+          <w:tab w:val="num" w:pos="1440"/>
+        </w:tabs>
+        <w:ind w:left="1440" w:hanging="360"/>
+      </w:pPr>
+      <w:rPr>
+        <w:rFonts w:ascii="Courier New" w:hAnsi="Courier New" w:hint="default"/>
+        <w:sz w:val="20"/>
+      </w:rPr>
+    </w:lvl>
+    <w:lvl w:ilvl="2" w:tentative="1">
+      <w:start w:val="1"/>
+      <w:numFmt w:val="bullet"/>
+      <w:lvlText w:val=""/>
+      <w:lvlJc w:val="left"/>
+      <w:pPr>
+        <w:tabs>
+          <w:tab w:val="num" w:pos="2160"/>
+        </w:tabs>
+        <w:ind w:left="2160" w:hanging="360"/>
+      </w:pPr>
+      <w:rPr>
+        <w:rFonts w:ascii="Wingdings" w:hAnsi="Wingdings" w:hint="default"/>
+        <w:sz w:val="20"/>
+      </w:rPr>
+    </w:lvl>
+    <w:lvl w:ilvl="3" w:tentative="1">
+      <w:start w:val="1"/>
+      <w:numFmt w:val="bullet"/>
+      <w:lvlText w:val=""/>
+      <w:lvlJc w:val="left"/>
+      <w:pPr>
+        <w:tabs>
+          <w:tab w:val="num" w:pos="2880"/>
+        </w:tabs>
+        <w:ind w:left="2880" w:hanging="360"/>
+      </w:pPr>
+      <w:rPr>
+        <w:rFonts w:ascii="Wingdings" w:hAnsi="Wingdings" w:hint="default"/>
+        <w:sz w:val="20"/>
+      </w:rPr>
+    </w:lvl>
+    <w:lvl w:ilvl="4" w:tentative="1">
+      <w:start w:val="1"/>
+      <w:numFmt w:val="bullet"/>
+      <w:lvlText w:val=""/>
+      <w:lvlJc w:val="left"/>
+      <w:pPr>
+        <w:tabs>
+          <w:tab w:val="num" w:pos="3600"/>
+        </w:tabs>
+        <w:ind w:left="3600" w:hanging="360"/>
+      </w:pPr>
+      <w:rPr>
+        <w:rFonts w:ascii="Wingdings" w:hAnsi="Wingdings" w:hint="default"/>
+        <w:sz w:val="20"/>
+      </w:rPr>
+    </w:lvl>
+    <w:lvl w:ilvl="5" w:tentative="1">
+      <w:start w:val="1"/>
+      <w:numFmt w:val="bullet"/>
+      <w:lvlText w:val=""/>
+      <w:lvlJc w:val="left"/>
+      <w:pPr>
+        <w:tabs>
+          <w:tab w:val="num" w:pos="4320"/>
+        </w:tabs>
+        <w:ind w:left="4320" w:hanging="360"/>
+      </w:pPr>
+      <w:rPr>
+        <w:rFonts w:ascii="Wingdings" w:hAnsi="Wingdings" w:hint="default"/>
+        <w:sz w:val="20"/>
+      </w:rPr>
+    </w:lvl>
+    <w:lvl w:ilvl="6" w:tentative="1">
+      <w:start w:val="1"/>
+      <w:numFmt w:val="bullet"/>
+      <w:lvlText w:val=""/>
+      <w:lvlJc w:val="left"/>
+      <w:pPr>
+        <w:tabs>
+          <w:tab w:val="num" w:pos="5040"/>
+        </w:tabs>
+        <w:ind w:left="5040" w:hanging="360"/>
+      </w:pPr>
+      <w:rPr>
+        <w:rFonts w:ascii="Wingdings" w:hAnsi="Wingdings" w:hint="default"/>
+        <w:sz w:val="20"/>
+      </w:rPr>
+    </w:lvl>
+    <w:lvl w:ilvl="7" w:tentative="1">
+      <w:start w:val="1"/>
+      <w:numFmt w:val="bullet"/>
+      <w:lvlText w:val=""/>
+      <w:lvlJc w:val="left"/>
+      <w:pPr>
+        <w:tabs>
+          <w:tab w:val="num" w:pos="5760"/>
+        </w:tabs>
+        <w:ind w:left="5760" w:hanging="360"/>
+      </w:pPr>
+      <w:rPr>
+        <w:rFonts w:ascii="Wingdings" w:hAnsi="Wingdings" w:hint="default"/>
+        <w:sz w:val="20"/>
+      </w:rPr>
+    </w:lvl>
+    <w:lvl w:ilvl="8" w:tentative="1">
+      <w:start w:val="1"/>
+      <w:numFmt w:val="bullet"/>
+      <w:lvlText w:val=""/>
+      <w:lvlJc w:val="left"/>
+      <w:pPr>
+        <w:tabs>
+          <w:tab w:val="num" w:pos="6480"/>
+        </w:tabs>
+        <w:ind w:left="6480" w:hanging="360"/>
+      </w:pPr>
+      <w:rPr>
+        <w:rFonts w:ascii="Wingdings" w:hAnsi="Wingdings" w:hint="default"/>
+        <w:sz w:val="20"/>
+      </w:rPr>
+    </w:lvl>
+  </w:abstractNum>
+  <w:abstractNum w:abstractNumId="23" w15:restartNumberingAfterBreak="0">
     <w:nsid w:val="591463B4"/>
     <w:multiLevelType w:val="hybridMultilevel"/>
     <w:tmpl w:val="D1B463DE"/>
@@ -13389,7 +15357,7 @@
       </w:rPr>
     </w:lvl>
   </w:abstractNum>
-  <w:abstractNum w:abstractNumId="19" w15:restartNumberingAfterBreak="0">
+  <w:abstractNum w:abstractNumId="24" w15:restartNumberingAfterBreak="0">
     <w:nsid w:val="5F45C833"/>
     <w:multiLevelType w:val="hybridMultilevel"/>
     <w:tmpl w:val="9B9AF4DC"/>
@@ -13502,7 +15470,7 @@
       </w:rPr>
     </w:lvl>
   </w:abstractNum>
-  <w:abstractNum w:abstractNumId="20" w15:restartNumberingAfterBreak="0">
+  <w:abstractNum w:abstractNumId="25" w15:restartNumberingAfterBreak="0">
     <w:nsid w:val="5F75092F"/>
     <w:multiLevelType w:val="hybridMultilevel"/>
     <w:tmpl w:val="194033AE"/>
@@ -13615,7 +15583,7 @@
       </w:rPr>
     </w:lvl>
   </w:abstractNum>
-  <w:abstractNum w:abstractNumId="21" w15:restartNumberingAfterBreak="0">
+  <w:abstractNum w:abstractNumId="26" w15:restartNumberingAfterBreak="0">
     <w:nsid w:val="60C52CD3"/>
     <w:multiLevelType w:val="multilevel"/>
     <w:tmpl w:val="9152605C"/>
@@ -13764,7 +15732,7 @@
       </w:rPr>
     </w:lvl>
   </w:abstractNum>
-  <w:abstractNum w:abstractNumId="22" w15:restartNumberingAfterBreak="0">
+  <w:abstractNum w:abstractNumId="27" w15:restartNumberingAfterBreak="0">
     <w:nsid w:val="61591AC0"/>
     <w:multiLevelType w:val="hybridMultilevel"/>
     <w:tmpl w:val="63A41FE6"/>
@@ -13877,7 +15845,7 @@
       </w:rPr>
     </w:lvl>
   </w:abstractNum>
-  <w:abstractNum w:abstractNumId="23" w15:restartNumberingAfterBreak="0">
+  <w:abstractNum w:abstractNumId="28" w15:restartNumberingAfterBreak="0">
     <w:nsid w:val="61960D30"/>
     <w:multiLevelType w:val="multilevel"/>
     <w:tmpl w:val="D97E65D0"/>
@@ -14014,7 +15982,7 @@
       </w:rPr>
     </w:lvl>
   </w:abstractNum>
-  <w:abstractNum w:abstractNumId="24" w15:restartNumberingAfterBreak="0">
+  <w:abstractNum w:abstractNumId="29" w15:restartNumberingAfterBreak="0">
     <w:nsid w:val="686403DC"/>
     <w:multiLevelType w:val="multilevel"/>
     <w:tmpl w:val="8E364BCE"/>
@@ -14163,7 +16131,120 @@
       </w:rPr>
     </w:lvl>
   </w:abstractNum>
-  <w:abstractNum w:abstractNumId="25" w15:restartNumberingAfterBreak="0">
+  <w:abstractNum w:abstractNumId="30" w15:restartNumberingAfterBreak="0">
+    <w:nsid w:val="69774397"/>
+    <w:multiLevelType w:val="hybridMultilevel"/>
+    <w:tmpl w:val="99E0A58A"/>
+    <w:lvl w:ilvl="0" w:tplc="040A0001">
+      <w:start w:val="1"/>
+      <w:numFmt w:val="bullet"/>
+      <w:lvlText w:val=""/>
+      <w:lvlJc w:val="left"/>
+      <w:pPr>
+        <w:ind w:left="720" w:hanging="360"/>
+      </w:pPr>
+      <w:rPr>
+        <w:rFonts w:ascii="Symbol" w:hAnsi="Symbol" w:hint="default"/>
+      </w:rPr>
+    </w:lvl>
+    <w:lvl w:ilvl="1" w:tplc="040A0003" w:tentative="1">
+      <w:start w:val="1"/>
+      <w:numFmt w:val="bullet"/>
+      <w:lvlText w:val="o"/>
+      <w:lvlJc w:val="left"/>
+      <w:pPr>
+        <w:ind w:left="1440" w:hanging="360"/>
+      </w:pPr>
+      <w:rPr>
+        <w:rFonts w:ascii="Courier New" w:hAnsi="Courier New" w:cs="Courier New" w:hint="default"/>
+      </w:rPr>
+    </w:lvl>
+    <w:lvl w:ilvl="2" w:tplc="040A0005" w:tentative="1">
+      <w:start w:val="1"/>
+      <w:numFmt w:val="bullet"/>
+      <w:lvlText w:val=""/>
+      <w:lvlJc w:val="left"/>
+      <w:pPr>
+        <w:ind w:left="2160" w:hanging="360"/>
+      </w:pPr>
+      <w:rPr>
+        <w:rFonts w:ascii="Wingdings" w:hAnsi="Wingdings" w:hint="default"/>
+      </w:rPr>
+    </w:lvl>
+    <w:lvl w:ilvl="3" w:tplc="040A0001" w:tentative="1">
+      <w:start w:val="1"/>
+      <w:numFmt w:val="bullet"/>
+      <w:lvlText w:val=""/>
+      <w:lvlJc w:val="left"/>
+      <w:pPr>
+        <w:ind w:left="2880" w:hanging="360"/>
+      </w:pPr>
+      <w:rPr>
+        <w:rFonts w:ascii="Symbol" w:hAnsi="Symbol" w:hint="default"/>
+      </w:rPr>
+    </w:lvl>
+    <w:lvl w:ilvl="4" w:tplc="040A0003" w:tentative="1">
+      <w:start w:val="1"/>
+      <w:numFmt w:val="bullet"/>
+      <w:lvlText w:val="o"/>
+      <w:lvlJc w:val="left"/>
+      <w:pPr>
+        <w:ind w:left="3600" w:hanging="360"/>
+      </w:pPr>
+      <w:rPr>
+        <w:rFonts w:ascii="Courier New" w:hAnsi="Courier New" w:cs="Courier New" w:hint="default"/>
+      </w:rPr>
+    </w:lvl>
+    <w:lvl w:ilvl="5" w:tplc="040A0005" w:tentative="1">
+      <w:start w:val="1"/>
+      <w:numFmt w:val="bullet"/>
+      <w:lvlText w:val=""/>
+      <w:lvlJc w:val="left"/>
+      <w:pPr>
+        <w:ind w:left="4320" w:hanging="360"/>
+      </w:pPr>
+      <w:rPr>
+        <w:rFonts w:ascii="Wingdings" w:hAnsi="Wingdings" w:hint="default"/>
+      </w:rPr>
+    </w:lvl>
+    <w:lvl w:ilvl="6" w:tplc="040A0001" w:tentative="1">
+      <w:start w:val="1"/>
+      <w:numFmt w:val="bullet"/>
+      <w:lvlText w:val=""/>
+      <w:lvlJc w:val="left"/>
+      <w:pPr>
+        <w:ind w:left="5040" w:hanging="360"/>
+      </w:pPr>
+      <w:rPr>
+        <w:rFonts w:ascii="Symbol" w:hAnsi="Symbol" w:hint="default"/>
+      </w:rPr>
+    </w:lvl>
+    <w:lvl w:ilvl="7" w:tplc="040A0003" w:tentative="1">
+      <w:start w:val="1"/>
+      <w:numFmt w:val="bullet"/>
+      <w:lvlText w:val="o"/>
+      <w:lvlJc w:val="left"/>
+      <w:pPr>
+        <w:ind w:left="5760" w:hanging="360"/>
+      </w:pPr>
+      <w:rPr>
+        <w:rFonts w:ascii="Courier New" w:hAnsi="Courier New" w:cs="Courier New" w:hint="default"/>
+      </w:rPr>
+    </w:lvl>
+    <w:lvl w:ilvl="8" w:tplc="040A0005" w:tentative="1">
+      <w:start w:val="1"/>
+      <w:numFmt w:val="bullet"/>
+      <w:lvlText w:val=""/>
+      <w:lvlJc w:val="left"/>
+      <w:pPr>
+        <w:ind w:left="6480" w:hanging="360"/>
+      </w:pPr>
+      <w:rPr>
+        <w:rFonts w:ascii="Wingdings" w:hAnsi="Wingdings" w:hint="default"/>
+      </w:rPr>
+    </w:lvl>
+  </w:abstractNum>
+  <w:abstractNum w:abstractNumId="31" w15:restartNumberingAfterBreak="0">
     <w:nsid w:val="70AB1A40"/>
     <w:multiLevelType w:val="multilevel"/>
     <w:tmpl w:val="59B04D7A"/>
@@ -14312,7 +16393,644 @@
       </w:rPr>
     </w:lvl>
   </w:abstractNum>
-  <w:abstractNum w:abstractNumId="26" w15:restartNumberingAfterBreak="0">
+  <w:abstractNum w:abstractNumId="32" w15:restartNumberingAfterBreak="0">
+    <w:nsid w:val="755755E7"/>
+    <w:multiLevelType w:val="hybridMultilevel"/>
+    <w:tmpl w:val="9488C898"/>
+    <w:lvl w:ilvl="0" w:tplc="040A0001">
+      <w:start w:val="1"/>
+      <w:numFmt w:val="bullet"/>
+      <w:lvlText w:val=""/>
+      <w:lvlJc w:val="left"/>
+      <w:pPr>
+        <w:ind w:left="720" w:hanging="360"/>
+      </w:pPr>
+      <w:rPr>
+        <w:rFonts w:ascii="Symbol" w:hAnsi="Symbol" w:hint="default"/>
+      </w:rPr>
+    </w:lvl>
+    <w:lvl w:ilvl="1" w:tplc="040A0003" w:tentative="1">
+      <w:start w:val="1"/>
+      <w:numFmt w:val="bullet"/>
+      <w:lvlText w:val="o"/>
+      <w:lvlJc w:val="left"/>
+      <w:pPr>
+        <w:ind w:left="1440" w:hanging="360"/>
+      </w:pPr>
+      <w:rPr>
+        <w:rFonts w:ascii="Courier New" w:hAnsi="Courier New" w:cs="Courier New" w:hint="default"/>
+      </w:rPr>
+    </w:lvl>
+    <w:lvl w:ilvl="2" w:tplc="040A0005" w:tentative="1">
+      <w:start w:val="1"/>
+      <w:numFmt w:val="bullet"/>
+      <w:lvlText w:val=""/>
+      <w:lvlJc w:val="left"/>
+      <w:pPr>
+        <w:ind w:left="2160" w:hanging="360"/>
+      </w:pPr>
+      <w:rPr>
+        <w:rFonts w:ascii="Wingdings" w:hAnsi="Wingdings" w:hint="default"/>
+      </w:rPr>
+    </w:lvl>
+    <w:lvl w:ilvl="3" w:tplc="040A0001" w:tentative="1">
+      <w:start w:val="1"/>
+      <w:numFmt w:val="bullet"/>
+      <w:lvlText w:val=""/>
+      <w:lvlJc w:val="left"/>
+      <w:pPr>
+        <w:ind w:left="2880" w:hanging="360"/>
+      </w:pPr>
+      <w:rPr>
+        <w:rFonts w:ascii="Symbol" w:hAnsi="Symbol" w:hint="default"/>
+      </w:rPr>
+    </w:lvl>
+    <w:lvl w:ilvl="4" w:tplc="040A0003" w:tentative="1">
+      <w:start w:val="1"/>
+      <w:numFmt w:val="bullet"/>
+      <w:lvlText w:val="o"/>
+      <w:lvlJc w:val="left"/>
+      <w:pPr>
+        <w:ind w:left="3600" w:hanging="360"/>
+      </w:pPr>
+      <w:rPr>
+        <w:rFonts w:ascii="Courier New" w:hAnsi="Courier New" w:cs="Courier New" w:hint="default"/>
+      </w:rPr>
+    </w:lvl>
+    <w:lvl w:ilvl="5" w:tplc="040A0005" w:tentative="1">
+      <w:start w:val="1"/>
+      <w:numFmt w:val="bullet"/>
+      <w:lvlText w:val=""/>
+      <w:lvlJc w:val="left"/>
+      <w:pPr>
+        <w:ind w:left="4320" w:hanging="360"/>
+      </w:pPr>
+      <w:rPr>
+        <w:rFonts w:ascii="Wingdings" w:hAnsi="Wingdings" w:hint="default"/>
+      </w:rPr>
+    </w:lvl>
+    <w:lvl w:ilvl="6" w:tplc="040A0001" w:tentative="1">
+      <w:start w:val="1"/>
+      <w:numFmt w:val="bullet"/>
+      <w:lvlText w:val=""/>
+      <w:lvlJc w:val="left"/>
+      <w:pPr>
+        <w:ind w:left="5040" w:hanging="360"/>
+      </w:pPr>
+      <w:rPr>
+        <w:rFonts w:ascii="Symbol" w:hAnsi="Symbol" w:hint="default"/>
+      </w:rPr>
+    </w:lvl>
+    <w:lvl w:ilvl="7" w:tplc="040A0003" w:tentative="1">
+      <w:start w:val="1"/>
+      <w:numFmt w:val="bullet"/>
+      <w:lvlText w:val="o"/>
+      <w:lvlJc w:val="left"/>
+      <w:pPr>
+        <w:ind w:left="5760" w:hanging="360"/>
+      </w:pPr>
+      <w:rPr>
+        <w:rFonts w:ascii="Courier New" w:hAnsi="Courier New" w:cs="Courier New" w:hint="default"/>
+      </w:rPr>
+    </w:lvl>
+    <w:lvl w:ilvl="8" w:tplc="040A0005" w:tentative="1">
+      <w:start w:val="1"/>
+      <w:numFmt w:val="bullet"/>
+      <w:lvlText w:val=""/>
+      <w:lvlJc w:val="left"/>
+      <w:pPr>
+        <w:ind w:left="6480" w:hanging="360"/>
+      </w:pPr>
+      <w:rPr>
+        <w:rFonts w:ascii="Wingdings" w:hAnsi="Wingdings" w:hint="default"/>
+      </w:rPr>
+    </w:lvl>
+  </w:abstractNum>
+  <w:abstractNum w:abstractNumId="33" w15:restartNumberingAfterBreak="0">
+    <w:nsid w:val="781A5C87"/>
+    <w:multiLevelType w:val="hybridMultilevel"/>
+    <w:tmpl w:val="04A44A3E"/>
+    <w:lvl w:ilvl="0" w:tplc="040A0001">
+      <w:start w:val="1"/>
+      <w:numFmt w:val="bullet"/>
+      <w:lvlText w:val=""/>
+      <w:lvlJc w:val="left"/>
+      <w:pPr>
+        <w:ind w:left="720" w:hanging="360"/>
+      </w:pPr>
+      <w:rPr>
+        <w:rFonts w:ascii="Symbol" w:hAnsi="Symbol" w:hint="default"/>
+      </w:rPr>
+    </w:lvl>
+    <w:lvl w:ilvl="1" w:tplc="040A0003">
+      <w:start w:val="1"/>
+      <w:numFmt w:val="bullet"/>
+      <w:lvlText w:val="o"/>
+      <w:lvlJc w:val="left"/>
+      <w:pPr>
+        <w:ind w:left="1440" w:hanging="360"/>
+      </w:pPr>
+      <w:rPr>
+        <w:rFonts w:ascii="Courier New" w:hAnsi="Courier New" w:cs="Courier New" w:hint="default"/>
+      </w:rPr>
+    </w:lvl>
+    <w:lvl w:ilvl="2" w:tplc="040A0005" w:tentative="1">
+      <w:start w:val="1"/>
+      <w:numFmt w:val="bullet"/>
+      <w:lvlText w:val=""/>
+      <w:lvlJc w:val="left"/>
+      <w:pPr>
+        <w:ind w:left="2160" w:hanging="360"/>
+      </w:pPr>
+      <w:rPr>
+        <w:rFonts w:ascii="Wingdings" w:hAnsi="Wingdings" w:hint="default"/>
+      </w:rPr>
+    </w:lvl>
+    <w:lvl w:ilvl="3" w:tplc="040A0001" w:tentative="1">
+      <w:start w:val="1"/>
+      <w:numFmt w:val="bullet"/>
+      <w:lvlText w:val=""/>
+      <w:lvlJc w:val="left"/>
+      <w:pPr>
+        <w:ind w:left="2880" w:hanging="360"/>
+      </w:pPr>
+      <w:rPr>
+        <w:rFonts w:ascii="Symbol" w:hAnsi="Symbol" w:hint="default"/>
+      </w:rPr>
+    </w:lvl>
+    <w:lvl w:ilvl="4" w:tplc="040A0003" w:tentative="1">
+      <w:start w:val="1"/>
+      <w:numFmt w:val="bullet"/>
+      <w:lvlText w:val="o"/>
+      <w:lvlJc w:val="left"/>
+      <w:pPr>
+        <w:ind w:left="3600" w:hanging="360"/>
+      </w:pPr>
+      <w:rPr>
+        <w:rFonts w:ascii="Courier New" w:hAnsi="Courier New" w:cs="Courier New" w:hint="default"/>
+      </w:rPr>
+    </w:lvl>
+    <w:lvl w:ilvl="5" w:tplc="040A0005" w:tentative="1">
+      <w:start w:val="1"/>
+      <w:numFmt w:val="bullet"/>
+      <w:lvlText w:val=""/>
+      <w:lvlJc w:val="left"/>
+      <w:pPr>
+        <w:ind w:left="4320" w:hanging="360"/>
+      </w:pPr>
+      <w:rPr>
+        <w:rFonts w:ascii="Wingdings" w:hAnsi="Wingdings" w:hint="default"/>
+      </w:rPr>
+    </w:lvl>
+    <w:lvl w:ilvl="6" w:tplc="040A0001" w:tentative="1">
+      <w:start w:val="1"/>
+      <w:numFmt w:val="bullet"/>
+      <w:lvlText w:val=""/>
+      <w:lvlJc w:val="left"/>
+      <w:pPr>
+        <w:ind w:left="5040" w:hanging="360"/>
+      </w:pPr>
+      <w:rPr>
+        <w:rFonts w:ascii="Symbol" w:hAnsi="Symbol" w:hint="default"/>
+      </w:rPr>
+    </w:lvl>
+    <w:lvl w:ilvl="7" w:tplc="040A0003" w:tentative="1">
+      <w:start w:val="1"/>
+      <w:numFmt w:val="bullet"/>
+      <w:lvlText w:val="o"/>
+      <w:lvlJc w:val="left"/>
+      <w:pPr>
+        <w:ind w:left="5760" w:hanging="360"/>
+      </w:pPr>
+      <w:rPr>
+        <w:rFonts w:ascii="Courier New" w:hAnsi="Courier New" w:cs="Courier New" w:hint="default"/>
+      </w:rPr>
+    </w:lvl>
+    <w:lvl w:ilvl="8" w:tplc="040A0005" w:tentative="1">
+      <w:start w:val="1"/>
+      <w:numFmt w:val="bullet"/>
+      <w:lvlText w:val=""/>
+      <w:lvlJc w:val="left"/>
+      <w:pPr>
+        <w:ind w:left="6480" w:hanging="360"/>
+      </w:pPr>
+      <w:rPr>
+        <w:rFonts w:ascii="Wingdings" w:hAnsi="Wingdings" w:hint="default"/>
+      </w:rPr>
+    </w:lvl>
+  </w:abstractNum>
+  <w:abstractNum w:abstractNumId="34" w15:restartNumberingAfterBreak="0">
+    <w:nsid w:val="79E354E0"/>
+    <w:multiLevelType w:val="multilevel"/>
+    <w:tmpl w:val="CC4E7172"/>
+    <w:lvl w:ilvl="0">
+      <w:start w:val="1"/>
+      <w:numFmt w:val="bullet"/>
+      <w:lvlText w:val=""/>
+      <w:lvlJc w:val="left"/>
+      <w:pPr>
+        <w:tabs>
+          <w:tab w:val="num" w:pos="720"/>
+        </w:tabs>
+        <w:ind w:left="720" w:hanging="360"/>
+      </w:pPr>
+      <w:rPr>
+        <w:rFonts w:ascii="Symbol" w:hAnsi="Symbol" w:hint="default"/>
+        <w:sz w:val="20"/>
+      </w:rPr>
+    </w:lvl>
+    <w:lvl w:ilvl="1" w:tentative="1">
+      <w:start w:val="1"/>
+      <w:numFmt w:val="bullet"/>
+      <w:lvlText w:val="o"/>
+      <w:lvlJc w:val="left"/>
+      <w:pPr>
+        <w:tabs>
+          <w:tab w:val="num" w:pos="1440"/>
+        </w:tabs>
+        <w:ind w:left="1440" w:hanging="360"/>
+      </w:pPr>
+      <w:rPr>
+        <w:rFonts w:ascii="Courier New" w:hAnsi="Courier New" w:hint="default"/>
+        <w:sz w:val="20"/>
+      </w:rPr>
+    </w:lvl>
+    <w:lvl w:ilvl="2" w:tentative="1">
+      <w:start w:val="1"/>
+      <w:numFmt w:val="bullet"/>
+      <w:lvlText w:val=""/>
+      <w:lvlJc w:val="left"/>
+      <w:pPr>
+        <w:tabs>
+          <w:tab w:val="num" w:pos="2160"/>
+        </w:tabs>
+        <w:ind w:left="2160" w:hanging="360"/>
+      </w:pPr>
+      <w:rPr>
+        <w:rFonts w:ascii="Wingdings" w:hAnsi="Wingdings" w:hint="default"/>
+        <w:sz w:val="20"/>
+      </w:rPr>
+    </w:lvl>
+    <w:lvl w:ilvl="3" w:tentative="1">
+      <w:start w:val="1"/>
+      <w:numFmt w:val="bullet"/>
+      <w:lvlText w:val=""/>
+      <w:lvlJc w:val="left"/>
+      <w:pPr>
+        <w:tabs>
+          <w:tab w:val="num" w:pos="2880"/>
+        </w:tabs>
+        <w:ind w:left="2880" w:hanging="360"/>
+      </w:pPr>
+      <w:rPr>
+        <w:rFonts w:ascii="Wingdings" w:hAnsi="Wingdings" w:hint="default"/>
+        <w:sz w:val="20"/>
+      </w:rPr>
+    </w:lvl>
+    <w:lvl w:ilvl="4" w:tentative="1">
+      <w:start w:val="1"/>
+      <w:numFmt w:val="bullet"/>
+      <w:lvlText w:val=""/>
+      <w:lvlJc w:val="left"/>
+      <w:pPr>
+        <w:tabs>
+          <w:tab w:val="num" w:pos="3600"/>
+        </w:tabs>
+        <w:ind w:left="3600" w:hanging="360"/>
+      </w:pPr>
+      <w:rPr>
+        <w:rFonts w:ascii="Wingdings" w:hAnsi="Wingdings" w:hint="default"/>
+        <w:sz w:val="20"/>
+      </w:rPr>
+    </w:lvl>
+    <w:lvl w:ilvl="5" w:tentative="1">
+      <w:start w:val="1"/>
+      <w:numFmt w:val="bullet"/>
+      <w:lvlText w:val=""/>
+      <w:lvlJc w:val="left"/>
+      <w:pPr>
+        <w:tabs>
+          <w:tab w:val="num" w:pos="4320"/>
+        </w:tabs>
+        <w:ind w:left="4320" w:hanging="360"/>
+      </w:pPr>
+      <w:rPr>
+        <w:rFonts w:ascii="Wingdings" w:hAnsi="Wingdings" w:hint="default"/>
+        <w:sz w:val="20"/>
+      </w:rPr>
+    </w:lvl>
+    <w:lvl w:ilvl="6" w:tentative="1">
+      <w:start w:val="1"/>
+      <w:numFmt w:val="bullet"/>
+      <w:lvlText w:val=""/>
+      <w:lvlJc w:val="left"/>
+      <w:pPr>
+        <w:tabs>
+          <w:tab w:val="num" w:pos="5040"/>
+        </w:tabs>
+        <w:ind w:left="5040" w:hanging="360"/>
+      </w:pPr>
+      <w:rPr>
+        <w:rFonts w:ascii="Wingdings" w:hAnsi="Wingdings" w:hint="default"/>
+        <w:sz w:val="20"/>
+      </w:rPr>
+    </w:lvl>
+    <w:lvl w:ilvl="7" w:tentative="1">
+      <w:start w:val="1"/>
+      <w:numFmt w:val="bullet"/>
+      <w:lvlText w:val=""/>
+      <w:lvlJc w:val="left"/>
+      <w:pPr>
+        <w:tabs>
+          <w:tab w:val="num" w:pos="5760"/>
+        </w:tabs>
+        <w:ind w:left="5760" w:hanging="360"/>
+      </w:pPr>
+      <w:rPr>
+        <w:rFonts w:ascii="Wingdings" w:hAnsi="Wingdings" w:hint="default"/>
+        <w:sz w:val="20"/>
+      </w:rPr>
+    </w:lvl>
+    <w:lvl w:ilvl="8" w:tentative="1">
+      <w:start w:val="1"/>
+      <w:numFmt w:val="bullet"/>
+      <w:lvlText w:val=""/>
+      <w:lvlJc w:val="left"/>
+      <w:pPr>
+        <w:tabs>
+          <w:tab w:val="num" w:pos="6480"/>
+        </w:tabs>
+        <w:ind w:left="6480" w:hanging="360"/>
+      </w:pPr>
+      <w:rPr>
+        <w:rFonts w:ascii="Wingdings" w:hAnsi="Wingdings" w:hint="default"/>
+        <w:sz w:val="20"/>
+      </w:rPr>
+    </w:lvl>
+  </w:abstractNum>
+  <w:abstractNum w:abstractNumId="35" w15:restartNumberingAfterBreak="0">
+    <w:nsid w:val="7A1C55B6"/>
+    <w:multiLevelType w:val="hybridMultilevel"/>
+    <w:tmpl w:val="D59C449A"/>
+    <w:lvl w:ilvl="0" w:tplc="040A0001">
+      <w:start w:val="1"/>
+      <w:numFmt w:val="bullet"/>
+      <w:lvlText w:val=""/>
+      <w:lvlJc w:val="left"/>
+      <w:pPr>
+        <w:ind w:left="1080" w:hanging="360"/>
+      </w:pPr>
+      <w:rPr>
+        <w:rFonts w:ascii="Symbol" w:hAnsi="Symbol" w:hint="default"/>
+      </w:rPr>
+    </w:lvl>
+    <w:lvl w:ilvl="1" w:tplc="040A0003" w:tentative="1">
+      <w:start w:val="1"/>
+      <w:numFmt w:val="bullet"/>
+      <w:lvlText w:val="o"/>
+      <w:lvlJc w:val="left"/>
+      <w:pPr>
+        <w:ind w:left="1800" w:hanging="360"/>
+      </w:pPr>
+      <w:rPr>
+        <w:rFonts w:ascii="Courier New" w:hAnsi="Courier New" w:cs="Courier New" w:hint="default"/>
+      </w:rPr>
+    </w:lvl>
+    <w:lvl w:ilvl="2" w:tplc="040A0005" w:tentative="1">
+      <w:start w:val="1"/>
+      <w:numFmt w:val="bullet"/>
+      <w:lvlText w:val=""/>
+      <w:lvlJc w:val="left"/>
+      <w:pPr>
+        <w:ind w:left="2520" w:hanging="360"/>
+      </w:pPr>
+      <w:rPr>
+        <w:rFonts w:ascii="Wingdings" w:hAnsi="Wingdings" w:hint="default"/>
+      </w:rPr>
+    </w:lvl>
+    <w:lvl w:ilvl="3" w:tplc="040A0001" w:tentative="1">
+      <w:start w:val="1"/>
+      <w:numFmt w:val="bullet"/>
+      <w:lvlText w:val=""/>
+      <w:lvlJc w:val="left"/>
+      <w:pPr>
+        <w:ind w:left="3240" w:hanging="360"/>
+      </w:pPr>
+      <w:rPr>
+        <w:rFonts w:ascii="Symbol" w:hAnsi="Symbol" w:hint="default"/>
+      </w:rPr>
+    </w:lvl>
+    <w:lvl w:ilvl="4" w:tplc="040A0003" w:tentative="1">
+      <w:start w:val="1"/>
+      <w:numFmt w:val="bullet"/>
+      <w:lvlText w:val="o"/>
+      <w:lvlJc w:val="left"/>
+      <w:pPr>
+        <w:ind w:left="3960" w:hanging="360"/>
+      </w:pPr>
+      <w:rPr>
+        <w:rFonts w:ascii="Courier New" w:hAnsi="Courier New" w:cs="Courier New" w:hint="default"/>
+      </w:rPr>
+    </w:lvl>
+    <w:lvl w:ilvl="5" w:tplc="040A0005" w:tentative="1">
+      <w:start w:val="1"/>
+      <w:numFmt w:val="bullet"/>
+      <w:lvlText w:val=""/>
+      <w:lvlJc w:val="left"/>
+      <w:pPr>
+        <w:ind w:left="4680" w:hanging="360"/>
+      </w:pPr>
+      <w:rPr>
+        <w:rFonts w:ascii="Wingdings" w:hAnsi="Wingdings" w:hint="default"/>
+      </w:rPr>
+    </w:lvl>
+    <w:lvl w:ilvl="6" w:tplc="040A0001" w:tentative="1">
+      <w:start w:val="1"/>
+      <w:numFmt w:val="bullet"/>
+      <w:lvlText w:val=""/>
+      <w:lvlJc w:val="left"/>
+      <w:pPr>
+        <w:ind w:left="5400" w:hanging="360"/>
+      </w:pPr>
+      <w:rPr>
+        <w:rFonts w:ascii="Symbol" w:hAnsi="Symbol" w:hint="default"/>
+      </w:rPr>
+    </w:lvl>
+    <w:lvl w:ilvl="7" w:tplc="040A0003" w:tentative="1">
+      <w:start w:val="1"/>
+      <w:numFmt w:val="bullet"/>
+      <w:lvlText w:val="o"/>
+      <w:lvlJc w:val="left"/>
+      <w:pPr>
+        <w:ind w:left="6120" w:hanging="360"/>
+      </w:pPr>
+      <w:rPr>
+        <w:rFonts w:ascii="Courier New" w:hAnsi="Courier New" w:cs="Courier New" w:hint="default"/>
+      </w:rPr>
+    </w:lvl>
+    <w:lvl w:ilvl="8" w:tplc="040A0005" w:tentative="1">
+      <w:start w:val="1"/>
+      <w:numFmt w:val="bullet"/>
+      <w:lvlText w:val=""/>
+      <w:lvlJc w:val="left"/>
+      <w:pPr>
+        <w:ind w:left="6840" w:hanging="360"/>
+      </w:pPr>
+      <w:rPr>
+        <w:rFonts w:ascii="Wingdings" w:hAnsi="Wingdings" w:hint="default"/>
+      </w:rPr>
+    </w:lvl>
+  </w:abstractNum>
+  <w:abstractNum w:abstractNumId="36" w15:restartNumberingAfterBreak="0">
+    <w:nsid w:val="7C2D1D2E"/>
+    <w:multiLevelType w:val="multilevel"/>
+    <w:tmpl w:val="3FBA3AB2"/>
+    <w:lvl w:ilvl="0">
+      <w:start w:val="1"/>
+      <w:numFmt w:val="bullet"/>
+      <w:lvlText w:val=""/>
+      <w:lvlJc w:val="left"/>
+      <w:pPr>
+        <w:tabs>
+          <w:tab w:val="num" w:pos="720"/>
+        </w:tabs>
+        <w:ind w:left="720" w:hanging="360"/>
+      </w:pPr>
+      <w:rPr>
+        <w:rFonts w:ascii="Symbol" w:hAnsi="Symbol" w:hint="default"/>
+        <w:sz w:val="20"/>
+      </w:rPr>
+    </w:lvl>
+    <w:lvl w:ilvl="1" w:tentative="1">
+      <w:start w:val="1"/>
+      <w:numFmt w:val="bullet"/>
+      <w:lvlText w:val="o"/>
+      <w:lvlJc w:val="left"/>
+      <w:pPr>
+        <w:tabs>
+          <w:tab w:val="num" w:pos="1440"/>
+        </w:tabs>
+        <w:ind w:left="1440" w:hanging="360"/>
+      </w:pPr>
+      <w:rPr>
+        <w:rFonts w:ascii="Courier New" w:hAnsi="Courier New" w:hint="default"/>
+        <w:sz w:val="20"/>
+      </w:rPr>
+    </w:lvl>
+    <w:lvl w:ilvl="2" w:tentative="1">
+      <w:start w:val="1"/>
+      <w:numFmt w:val="bullet"/>
+      <w:lvlText w:val=""/>
+      <w:lvlJc w:val="left"/>
+      <w:pPr>
+        <w:tabs>
+          <w:tab w:val="num" w:pos="2160"/>
+        </w:tabs>
+        <w:ind w:left="2160" w:hanging="360"/>
+      </w:pPr>
+      <w:rPr>
+        <w:rFonts w:ascii="Wingdings" w:hAnsi="Wingdings" w:hint="default"/>
+        <w:sz w:val="20"/>
+      </w:rPr>
+    </w:lvl>
+    <w:lvl w:ilvl="3" w:tentative="1">
+      <w:start w:val="1"/>
+      <w:numFmt w:val="bullet"/>
+      <w:lvlText w:val=""/>
+      <w:lvlJc w:val="left"/>
+      <w:pPr>
+        <w:tabs>
+          <w:tab w:val="num" w:pos="2880"/>
+        </w:tabs>
+        <w:ind w:left="2880" w:hanging="360"/>
+      </w:pPr>
+      <w:rPr>
+        <w:rFonts w:ascii="Wingdings" w:hAnsi="Wingdings" w:hint="default"/>
+        <w:sz w:val="20"/>
+      </w:rPr>
+    </w:lvl>
+    <w:lvl w:ilvl="4" w:tentative="1">
+      <w:start w:val="1"/>
+      <w:numFmt w:val="bullet"/>
+      <w:lvlText w:val=""/>
+      <w:lvlJc w:val="left"/>
+      <w:pPr>
+        <w:tabs>
+          <w:tab w:val="num" w:pos="3600"/>
+        </w:tabs>
+        <w:ind w:left="3600" w:hanging="360"/>
+      </w:pPr>
+      <w:rPr>
+        <w:rFonts w:ascii="Wingdings" w:hAnsi="Wingdings" w:hint="default"/>
+        <w:sz w:val="20"/>
+      </w:rPr>
+    </w:lvl>
+    <w:lvl w:ilvl="5" w:tentative="1">
+      <w:start w:val="1"/>
+      <w:numFmt w:val="bullet"/>
+      <w:lvlText w:val=""/>
+      <w:lvlJc w:val="left"/>
+      <w:pPr>
+        <w:tabs>
+          <w:tab w:val="num" w:pos="4320"/>
+        </w:tabs>
+        <w:ind w:left="4320" w:hanging="360"/>
+      </w:pPr>
+      <w:rPr>
+        <w:rFonts w:ascii="Wingdings" w:hAnsi="Wingdings" w:hint="default"/>
+        <w:sz w:val="20"/>
+      </w:rPr>
+    </w:lvl>
+    <w:lvl w:ilvl="6" w:tentative="1">
+      <w:start w:val="1"/>
+      <w:numFmt w:val="bullet"/>
+      <w:lvlText w:val=""/>
+      <w:lvlJc w:val="left"/>
+      <w:pPr>
+        <w:tabs>
+          <w:tab w:val="num" w:pos="5040"/>
+        </w:tabs>
+        <w:ind w:left="5040" w:hanging="360"/>
+      </w:pPr>
+      <w:rPr>
+        <w:rFonts w:ascii="Wingdings" w:hAnsi="Wingdings" w:hint="default"/>
+        <w:sz w:val="20"/>
+      </w:rPr>
+    </w:lvl>
+    <w:lvl w:ilvl="7" w:tentative="1">
+      <w:start w:val="1"/>
+      <w:numFmt w:val="bullet"/>
+      <w:lvlText w:val=""/>
+      <w:lvlJc w:val="left"/>
+      <w:pPr>
+        <w:tabs>
+          <w:tab w:val="num" w:pos="5760"/>
+        </w:tabs>
+        <w:ind w:left="5760" w:hanging="360"/>
+      </w:pPr>
+      <w:rPr>
+        <w:rFonts w:ascii="Wingdings" w:hAnsi="Wingdings" w:hint="default"/>
+        <w:sz w:val="20"/>
+      </w:rPr>
+    </w:lvl>
+    <w:lvl w:ilvl="8" w:tentative="1">
+      <w:start w:val="1"/>
+      <w:numFmt w:val="bullet"/>
+      <w:lvlText w:val=""/>
+      <w:lvlJc w:val="left"/>
+      <w:pPr>
+        <w:tabs>
+          <w:tab w:val="num" w:pos="6480"/>
+        </w:tabs>
+        <w:ind w:left="6480" w:hanging="360"/>
+      </w:pPr>
+      <w:rPr>
+        <w:rFonts w:ascii="Wingdings" w:hAnsi="Wingdings" w:hint="default"/>
+        <w:sz w:val="20"/>
+      </w:rPr>
+    </w:lvl>
+  </w:abstractNum>
+  <w:abstractNum w:abstractNumId="37" w15:restartNumberingAfterBreak="0">
     <w:nsid w:val="7E1243DF"/>
     <w:multiLevelType w:val="multilevel"/>
     <w:tmpl w:val="F2A07D30"/>
@@ -14461,7 +17179,7 @@
       </w:rPr>
     </w:lvl>
   </w:abstractNum>
-  <w:abstractNum w:abstractNumId="27" w15:restartNumberingAfterBreak="0">
+  <w:abstractNum w:abstractNumId="38" w15:restartNumberingAfterBreak="0">
     <w:nsid w:val="7F201C56"/>
     <w:multiLevelType w:val="hybridMultilevel"/>
     <w:tmpl w:val="9C96B952"/>
@@ -14575,88 +17293,121 @@
     </w:lvl>
   </w:abstractNum>
   <w:num w:numId="1" w16cid:durableId="382946648">
-    <w:abstractNumId w:val="22"/>
+    <w:abstractNumId w:val="27"/>
   </w:num>
   <w:num w:numId="2" w16cid:durableId="2039307392">
-    <w:abstractNumId w:val="18"/>
+    <w:abstractNumId w:val="23"/>
   </w:num>
   <w:num w:numId="3" w16cid:durableId="86583245">
-    <w:abstractNumId w:val="10"/>
+    <w:abstractNumId w:val="12"/>
   </w:num>
   <w:num w:numId="4" w16cid:durableId="106123810">
-    <w:abstractNumId w:val="27"/>
+    <w:abstractNumId w:val="38"/>
   </w:num>
   <w:num w:numId="5" w16cid:durableId="1704550757">
-    <w:abstractNumId w:val="20"/>
+    <w:abstractNumId w:val="25"/>
   </w:num>
   <w:num w:numId="6" w16cid:durableId="949356219">
-    <w:abstractNumId w:val="19"/>
+    <w:abstractNumId w:val="24"/>
   </w:num>
   <w:num w:numId="7" w16cid:durableId="502668711">
-    <w:abstractNumId w:val="2"/>
+    <w:abstractNumId w:val="4"/>
   </w:num>
   <w:num w:numId="8" w16cid:durableId="1692486164">
-    <w:abstractNumId w:val="14"/>
+    <w:abstractNumId w:val="17"/>
   </w:num>
   <w:num w:numId="9" w16cid:durableId="563881664">
     <w:abstractNumId w:val="0"/>
   </w:num>
   <w:num w:numId="10" w16cid:durableId="96171932">
-    <w:abstractNumId w:val="4"/>
+    <w:abstractNumId w:val="6"/>
   </w:num>
   <w:num w:numId="11" w16cid:durableId="1300843545">
-    <w:abstractNumId w:val="1"/>
+    <w:abstractNumId w:val="2"/>
   </w:num>
   <w:num w:numId="12" w16cid:durableId="146940901">
+    <w:abstractNumId w:val="19"/>
+  </w:num>
+  <w:num w:numId="13" w16cid:durableId="162819548">
+    <w:abstractNumId w:val="10"/>
+  </w:num>
+  <w:num w:numId="14" w16cid:durableId="1378702102">
+    <w:abstractNumId w:val="29"/>
+  </w:num>
+  <w:num w:numId="15" w16cid:durableId="1657874700">
+    <w:abstractNumId w:val="13"/>
+  </w:num>
+  <w:num w:numId="16" w16cid:durableId="49547431">
+    <w:abstractNumId w:val="28"/>
+  </w:num>
+  <w:num w:numId="17" w16cid:durableId="2067028857">
+    <w:abstractNumId w:val="15"/>
+  </w:num>
+  <w:num w:numId="18" w16cid:durableId="1192689842">
+    <w:abstractNumId w:val="18"/>
+  </w:num>
+  <w:num w:numId="19" w16cid:durableId="258300483">
+    <w:abstractNumId w:val="26"/>
+  </w:num>
+  <w:num w:numId="20" w16cid:durableId="1578785837">
+    <w:abstractNumId w:val="31"/>
+  </w:num>
+  <w:num w:numId="21" w16cid:durableId="77140221">
+    <w:abstractNumId w:val="37"/>
+  </w:num>
+  <w:num w:numId="22" w16cid:durableId="313264833">
+    <w:abstractNumId w:val="11"/>
+  </w:num>
+  <w:num w:numId="23" w16cid:durableId="938490751">
+    <w:abstractNumId w:val="9"/>
+  </w:num>
+  <w:num w:numId="24" w16cid:durableId="772633911">
+    <w:abstractNumId w:val="8"/>
+  </w:num>
+  <w:num w:numId="25" w16cid:durableId="1142500820">
+    <w:abstractNumId w:val="21"/>
+  </w:num>
+  <w:num w:numId="26" w16cid:durableId="1063483831">
+    <w:abstractNumId w:val="7"/>
+  </w:num>
+  <w:num w:numId="27" w16cid:durableId="615874171">
+    <w:abstractNumId w:val="5"/>
+  </w:num>
+  <w:num w:numId="28" w16cid:durableId="236716538">
     <w:abstractNumId w:val="16"/>
   </w:num>
-  <w:num w:numId="13" w16cid:durableId="162819548">
-    <w:abstractNumId w:val="8"/>
+  <w:num w:numId="29" w16cid:durableId="689381434">
+    <w:abstractNumId w:val="33"/>
   </w:num>
-  <w:num w:numId="14" w16cid:durableId="1378702102">
-    <w:abstractNumId w:val="24"/>
+  <w:num w:numId="30" w16cid:durableId="2012292327">
+    <w:abstractNumId w:val="35"/>
   </w:num>
-  <w:num w:numId="15" w16cid:durableId="1657874700">
-    <w:abstractNumId w:val="11"/>
+  <w:num w:numId="31" w16cid:durableId="286281149">
+    <w:abstractNumId w:val="36"/>
   </w:num>
-  <w:num w:numId="16" w16cid:durableId="49547431">
-    <w:abstractNumId w:val="23"/>
+  <w:num w:numId="32" w16cid:durableId="1388649782">
+    <w:abstractNumId w:val="20"/>
   </w:num>
-  <w:num w:numId="17" w16cid:durableId="2067028857">
-    <w:abstractNumId w:val="12"/>
+  <w:num w:numId="33" w16cid:durableId="702828484">
+    <w:abstractNumId w:val="14"/>
   </w:num>
-  <w:num w:numId="18" w16cid:durableId="1192689842">
-    <w:abstractNumId w:val="15"/>
+  <w:num w:numId="34" w16cid:durableId="640231982">
+    <w:abstractNumId w:val="30"/>
   </w:num>
-  <w:num w:numId="19" w16cid:durableId="258300483">
-    <w:abstractNumId w:val="21"/>
+  <w:num w:numId="35" w16cid:durableId="1402827097">
+    <w:abstractNumId w:val="34"/>
   </w:num>
-  <w:num w:numId="20" w16cid:durableId="1578785837">
-    <w:abstractNumId w:val="25"/>
+  <w:num w:numId="36" w16cid:durableId="1042902950">
+    <w:abstractNumId w:val="32"/>
   </w:num>
-  <w:num w:numId="21" w16cid:durableId="77140221">
-    <w:abstractNumId w:val="26"/>
-  </w:num>
-  <w:num w:numId="22" w16cid:durableId="313264833">
-    <w:abstractNumId w:val="9"/>
-  </w:num>
-  <w:num w:numId="23" w16cid:durableId="938490751">
-    <w:abstractNumId w:val="7"/>
-  </w:num>
-  <w:num w:numId="24" w16cid:durableId="772633911">
-    <w:abstractNumId w:val="6"/>
-  </w:num>
-  <w:num w:numId="25" w16cid:durableId="1142500820">
-    <w:abstractNumId w:val="17"/>
-  </w:num>
-  <w:num w:numId="26" w16cid:durableId="1063483831">
-    <w:abstractNumId w:val="5"/>
-  </w:num>
-  <w:num w:numId="27" w16cid:durableId="615874171">
+  <w:num w:numId="37" w16cid:durableId="1184128476">
     <w:abstractNumId w:val="3"/>
   </w:num>
-  <w:num w:numId="28" w16cid:durableId="236716538">
-    <w:abstractNumId w:val="13"/>
+  <w:num w:numId="38" w16cid:durableId="1977291424">
+    <w:abstractNumId w:val="22"/>
+  </w:num>
+  <w:num w:numId="39" w16cid:durableId="642537727">
+    <w:abstractNumId w:val="1"/>
   </w:num>
   <w:numIdMacAtCleanup w:val="25"/>
 </w:numbering>
@@ -15938,6 +18689,19 @@
       <w:lang w:eastAsia="es-ES_tradnl"/>
     </w:rPr>
   </w:style>
+  <w:style w:type="character" w:styleId="CdigoHTML">
+    <w:name w:val="HTML Code"/>
+    <w:basedOn w:val="Fuentedeprrafopredeter"/>
+    <w:uiPriority w:val="99"/>
+    <w:semiHidden/>
+    <w:unhideWhenUsed/>
+    <w:rsid w:val="00636BC4"/>
+    <w:rPr>
+      <w:rFonts w:ascii="Courier New" w:eastAsia="Times New Roman" w:hAnsi="Courier New" w:cs="Courier New"/>
+      <w:sz w:val="20"/>
+      <w:szCs w:val="20"/>
+    </w:rPr>
+  </w:style>
 </w:styles>
 </file>
 

</xml_diff>